<commit_message>
completed the 3rd exercise
</commit_message>
<xml_diff>
--- a/3rd exercise/QualityAssurance-Exercise3.docx
+++ b/3rd exercise/QualityAssurance-Exercise3.docx
@@ -7965,7 +7965,7 @@
       <w:pPr>
         <w:numPr>
           <w:ilvl w:val="0"/>
-          <w:numId w:val="6"/>
+          <w:numId w:val="7"/>
         </w:numPr>
         <w:pBdr>
           <w:top w:color="auto" w:space="0" w:sz="0" w:val="none"/>
@@ -8153,6 +8153,1730 @@
         </w:rPr>
         <w:t xml:space="preserve">2</w:t>
       </w:r>
+      <w:r>
+        <w:rPr>
+          <w:rtl w:val="0"/>
+        </w:rPr>
+      </w:r>
+    </w:p>
+    <w:p>
+      <w:pPr>
+        <w:numPr>
+          <w:ilvl w:val="0"/>
+          <w:numId w:val="7"/>
+        </w:numPr>
+        <w:pBdr>
+          <w:top w:color="auto" w:space="0" w:sz="0" w:val="none"/>
+          <w:left w:color="auto" w:space="0" w:sz="0" w:val="none"/>
+          <w:bottom w:color="auto" w:space="0" w:sz="0" w:val="none"/>
+          <w:right w:color="auto" w:space="0" w:sz="0" w:val="none"/>
+          <w:between w:color="auto" w:space="0" w:sz="0" w:val="none"/>
+        </w:pBdr>
+        <w:shd w:fill="ffffff" w:val="clear"/>
+        <w:ind w:left="720" w:hanging="360"/>
+        <w:rPr>
+          <w:u w:val="none"/>
+        </w:rPr>
+      </w:pPr>
+      <w:r>
+        <w:rPr>
+          <w:rtl w:val="0"/>
+        </w:rPr>
+        <w:t xml:space="preserve">Επίπεδο Προγράμματος (L): </w:t>
+      </w:r>
+      <w:r>
+        <w:rPr>
+          <w:b w:val="1"/>
+          <w:rtl w:val="0"/>
+        </w:rPr>
+        <w:t xml:space="preserve">L</w:t>
+      </w:r>
+      <w:r>
+        <w:rPr>
+          <w:b w:val="1"/>
+          <w:vertAlign w:val="subscript"/>
+          <w:rtl w:val="0"/>
+        </w:rPr>
+        <w:t xml:space="preserve">est</w:t>
+      </w:r>
+      <w:r>
+        <w:rPr>
+          <w:b w:val="1"/>
+          <w:rtl w:val="0"/>
+        </w:rPr>
+        <w:t xml:space="preserve"> = 2 * n</w:t>
+      </w:r>
+      <w:r>
+        <w:rPr>
+          <w:b w:val="1"/>
+          <w:vertAlign w:val="subscript"/>
+          <w:rtl w:val="0"/>
+        </w:rPr>
+        <w:t xml:space="preserve">2 </w:t>
+      </w:r>
+      <w:r>
+        <w:rPr>
+          <w:b w:val="1"/>
+          <w:rtl w:val="0"/>
+        </w:rPr>
+        <w:t xml:space="preserve">/ n</w:t>
+      </w:r>
+      <w:r>
+        <w:rPr>
+          <w:b w:val="1"/>
+          <w:vertAlign w:val="subscript"/>
+          <w:rtl w:val="0"/>
+        </w:rPr>
+        <w:t xml:space="preserve">1</w:t>
+      </w:r>
+      <w:r>
+        <w:rPr>
+          <w:b w:val="1"/>
+          <w:rtl w:val="0"/>
+        </w:rPr>
+        <w:t xml:space="preserve"> * N</w:t>
+      </w:r>
+      <w:r>
+        <w:rPr>
+          <w:b w:val="1"/>
+          <w:vertAlign w:val="subscript"/>
+          <w:rtl w:val="0"/>
+        </w:rPr>
+        <w:t xml:space="preserve">2</w:t>
+      </w:r>
+      <w:r>
+        <w:rPr>
+          <w:rtl w:val="0"/>
+        </w:rPr>
+      </w:r>
+    </w:p>
+    <w:p>
+      <w:pPr>
+        <w:numPr>
+          <w:ilvl w:val="0"/>
+          <w:numId w:val="7"/>
+        </w:numPr>
+        <w:pBdr>
+          <w:top w:color="auto" w:space="0" w:sz="0" w:val="none"/>
+          <w:left w:color="auto" w:space="0" w:sz="0" w:val="none"/>
+          <w:bottom w:color="auto" w:space="0" w:sz="0" w:val="none"/>
+          <w:right w:color="auto" w:space="0" w:sz="0" w:val="none"/>
+          <w:between w:color="auto" w:space="0" w:sz="0" w:val="none"/>
+        </w:pBdr>
+        <w:shd w:fill="ffffff" w:val="clear"/>
+        <w:ind w:left="720" w:hanging="360"/>
+        <w:rPr>
+          <w:u w:val="none"/>
+        </w:rPr>
+      </w:pPr>
+      <w:r>
+        <w:rPr>
+          <w:rtl w:val="0"/>
+        </w:rPr>
+        <w:t xml:space="preserve">Επίπεδο Γλώσσας (λ):</w:t>
+      </w:r>
+    </w:p>
+    <w:p>
+      <w:pPr>
+        <w:numPr>
+          <w:ilvl w:val="1"/>
+          <w:numId w:val="7"/>
+        </w:numPr>
+        <w:pBdr>
+          <w:top w:color="auto" w:space="0" w:sz="0" w:val="none"/>
+          <w:left w:color="auto" w:space="0" w:sz="0" w:val="none"/>
+          <w:bottom w:color="auto" w:space="0" w:sz="0" w:val="none"/>
+          <w:right w:color="auto" w:space="0" w:sz="0" w:val="none"/>
+          <w:between w:color="auto" w:space="0" w:sz="0" w:val="none"/>
+        </w:pBdr>
+        <w:shd w:fill="ffffff" w:val="clear"/>
+        <w:ind w:left="1440" w:hanging="360"/>
+        <w:rPr>
+          <w:u w:val="none"/>
+        </w:rPr>
+      </w:pPr>
+      <w:r>
+        <w:rPr>
+          <w:rtl w:val="0"/>
+        </w:rPr>
+        <w:t xml:space="preserve">Λεξιλόγιο: n = n</w:t>
+      </w:r>
+      <w:r>
+        <w:rPr>
+          <w:vertAlign w:val="subscript"/>
+          <w:rtl w:val="0"/>
+        </w:rPr>
+        <w:t xml:space="preserve">1</w:t>
+      </w:r>
+      <w:r>
+        <w:rPr>
+          <w:rtl w:val="0"/>
+        </w:rPr>
+        <w:t xml:space="preserve"> + n</w:t>
+      </w:r>
+      <w:r>
+        <w:rPr>
+          <w:vertAlign w:val="subscript"/>
+          <w:rtl w:val="0"/>
+        </w:rPr>
+        <w:t xml:space="preserve">2</w:t>
+      </w:r>
+    </w:p>
+    <w:p>
+      <w:pPr>
+        <w:numPr>
+          <w:ilvl w:val="1"/>
+          <w:numId w:val="7"/>
+        </w:numPr>
+        <w:pBdr>
+          <w:top w:color="auto" w:space="0" w:sz="0" w:val="none"/>
+          <w:left w:color="auto" w:space="0" w:sz="0" w:val="none"/>
+          <w:bottom w:color="auto" w:space="0" w:sz="0" w:val="none"/>
+          <w:right w:color="auto" w:space="0" w:sz="0" w:val="none"/>
+          <w:between w:color="auto" w:space="0" w:sz="0" w:val="none"/>
+        </w:pBdr>
+        <w:shd w:fill="ffffff" w:val="clear"/>
+        <w:ind w:left="1440" w:hanging="360"/>
+        <w:rPr>
+          <w:u w:val="none"/>
+        </w:rPr>
+      </w:pPr>
+      <w:r>
+        <w:rPr>
+          <w:rtl w:val="0"/>
+        </w:rPr>
+        <w:t xml:space="preserve"> Όγκος: V = N * log</w:t>
+      </w:r>
+      <w:r>
+        <w:rPr>
+          <w:vertAlign w:val="subscript"/>
+          <w:rtl w:val="0"/>
+        </w:rPr>
+        <w:t xml:space="preserve">2</w:t>
+      </w:r>
+      <w:r>
+        <w:rPr>
+          <w:rtl w:val="0"/>
+        </w:rPr>
+        <w:t xml:space="preserve">(n)</w:t>
+      </w:r>
+    </w:p>
+    <w:p>
+      <w:pPr>
+        <w:numPr>
+          <w:ilvl w:val="1"/>
+          <w:numId w:val="7"/>
+        </w:numPr>
+        <w:pBdr>
+          <w:top w:color="auto" w:space="0" w:sz="0" w:val="none"/>
+          <w:left w:color="auto" w:space="0" w:sz="0" w:val="none"/>
+          <w:bottom w:color="auto" w:space="0" w:sz="0" w:val="none"/>
+          <w:right w:color="auto" w:space="0" w:sz="0" w:val="none"/>
+          <w:between w:color="auto" w:space="0" w:sz="0" w:val="none"/>
+        </w:pBdr>
+        <w:shd w:fill="ffffff" w:val="clear"/>
+        <w:ind w:left="1440" w:hanging="360"/>
+      </w:pPr>
+      <w:r>
+        <w:rPr>
+          <w:rtl w:val="0"/>
+        </w:rPr>
+        <w:t xml:space="preserve">Άρα, </w:t>
+      </w:r>
+      <w:r>
+        <w:rPr>
+          <w:b w:val="1"/>
+          <w:rtl w:val="0"/>
+        </w:rPr>
+        <w:t xml:space="preserve">λ = L</w:t>
+      </w:r>
+      <w:r>
+        <w:rPr>
+          <w:b w:val="1"/>
+          <w:vertAlign w:val="superscript"/>
+          <w:rtl w:val="0"/>
+        </w:rPr>
+        <w:t xml:space="preserve">2</w:t>
+      </w:r>
+      <w:r>
+        <w:rPr>
+          <w:b w:val="1"/>
+          <w:rtl w:val="0"/>
+        </w:rPr>
+        <w:t xml:space="preserve"> * V</w:t>
+      </w:r>
+      <w:r>
+        <w:rPr>
+          <w:rtl w:val="0"/>
+        </w:rPr>
+      </w:r>
+    </w:p>
+    <w:p>
+      <w:pPr>
+        <w:numPr>
+          <w:ilvl w:val="0"/>
+          <w:numId w:val="1"/>
+        </w:numPr>
+        <w:pBdr>
+          <w:top w:color="auto" w:space="0" w:sz="0" w:val="none"/>
+          <w:left w:color="auto" w:space="0" w:sz="0" w:val="none"/>
+          <w:bottom w:color="auto" w:space="0" w:sz="0" w:val="none"/>
+          <w:right w:color="auto" w:space="0" w:sz="0" w:val="none"/>
+          <w:between w:color="auto" w:space="0" w:sz="0" w:val="none"/>
+        </w:pBdr>
+        <w:shd w:fill="ffffff" w:val="clear"/>
+        <w:ind w:left="720" w:hanging="360"/>
+        <w:rPr>
+          <w:u w:val="none"/>
+        </w:rPr>
+      </w:pPr>
+      <w:r>
+        <w:rPr>
+          <w:rtl w:val="0"/>
+        </w:rPr>
+        <w:t xml:space="preserve">Λόγος αριθμού γραμμών σχολίων προς τον αριθμό φυσικών γραμμών κώδικα: </w:t>
+      </w:r>
+      <w:r>
+        <w:rPr>
+          <w:b w:val="1"/>
+          <w:rtl w:val="0"/>
+        </w:rPr>
+        <w:t xml:space="preserve">C = γραμμές σχολίων / φυσικός αριθμός</w:t>
+      </w:r>
+      <w:r>
+        <w:rPr>
+          <w:b w:val="1"/>
+          <w:vertAlign w:val="superscript"/>
+        </w:rPr>
+        <w:footnoteReference w:customMarkFollows="0" w:id="1"/>
+      </w:r>
+      <w:r>
+        <w:rPr>
+          <w:rtl w:val="0"/>
+        </w:rPr>
+        <w:t xml:space="preserve"> κώδικα όπου φυσικός αριθμός κώδικα = # των γραμμών λαμβάνοντας υπόψιν σχόλια και κενές γραμμές</w:t>
+      </w:r>
+      <w:r>
+        <w:rPr>
+          <w:rtl w:val="0"/>
+        </w:rPr>
+      </w:r>
+    </w:p>
+    <w:p>
+      <w:pPr>
+        <w:pBdr>
+          <w:top w:color="auto" w:space="0" w:sz="0" w:val="none"/>
+          <w:left w:color="auto" w:space="0" w:sz="0" w:val="none"/>
+          <w:bottom w:color="auto" w:space="0" w:sz="0" w:val="none"/>
+          <w:right w:color="auto" w:space="0" w:sz="0" w:val="none"/>
+          <w:between w:color="auto" w:space="0" w:sz="0" w:val="none"/>
+        </w:pBdr>
+        <w:shd w:fill="ffffff" w:val="clear"/>
+        <w:rPr/>
+      </w:pPr>
+      <w:r>
+        <w:rPr>
+          <w:rtl w:val="0"/>
+        </w:rPr>
+      </w:r>
+    </w:p>
+    <w:p>
+      <w:pPr>
+        <w:pBdr>
+          <w:top w:color="auto" w:space="0" w:sz="0" w:val="none"/>
+          <w:left w:color="auto" w:space="0" w:sz="0" w:val="none"/>
+          <w:bottom w:color="auto" w:space="0" w:sz="0" w:val="none"/>
+          <w:right w:color="auto" w:space="0" w:sz="0" w:val="none"/>
+          <w:between w:color="auto" w:space="0" w:sz="0" w:val="none"/>
+        </w:pBdr>
+        <w:shd w:fill="ffffff" w:val="clear"/>
+        <w:rPr/>
+      </w:pPr>
+      <w:r>
+        <w:rPr>
+          <w:rtl w:val="0"/>
+        </w:rPr>
+      </w:r>
+    </w:p>
+    <w:p>
+      <w:pPr>
+        <w:pBdr>
+          <w:top w:color="auto" w:space="0" w:sz="0" w:val="none"/>
+          <w:left w:color="auto" w:space="0" w:sz="0" w:val="none"/>
+          <w:bottom w:color="auto" w:space="0" w:sz="0" w:val="none"/>
+          <w:right w:color="auto" w:space="0" w:sz="0" w:val="none"/>
+          <w:between w:color="auto" w:space="0" w:sz="0" w:val="none"/>
+        </w:pBdr>
+        <w:shd w:fill="ffffff" w:val="clear"/>
+        <w:rPr>
+          <w:i w:val="1"/>
+        </w:rPr>
+      </w:pPr>
+      <w:r>
+        <w:rPr>
+          <w:i w:val="1"/>
+          <w:rtl w:val="0"/>
+        </w:rPr>
+        <w:t xml:space="preserve">Α’ υλοποίηση (sort_numbers_ascending)</w:t>
+      </w:r>
+    </w:p>
+    <w:p>
+      <w:pPr>
+        <w:pBdr>
+          <w:top w:color="auto" w:space="0" w:sz="0" w:val="none"/>
+          <w:left w:color="auto" w:space="0" w:sz="0" w:val="none"/>
+          <w:bottom w:color="auto" w:space="0" w:sz="0" w:val="none"/>
+          <w:right w:color="auto" w:space="0" w:sz="0" w:val="none"/>
+          <w:between w:color="auto" w:space="0" w:sz="0" w:val="none"/>
+        </w:pBdr>
+        <w:shd w:fill="ffffff" w:val="clear"/>
+        <w:rPr>
+          <w:i w:val="1"/>
+        </w:rPr>
+      </w:pPr>
+      <w:r>
+        <w:rPr>
+          <w:rtl w:val="0"/>
+        </w:rPr>
+      </w:r>
+    </w:p>
+    <w:p>
+      <w:pPr>
+        <w:pBdr>
+          <w:top w:color="auto" w:space="0" w:sz="0" w:val="none"/>
+          <w:left w:color="auto" w:space="0" w:sz="0" w:val="none"/>
+          <w:bottom w:color="auto" w:space="0" w:sz="0" w:val="none"/>
+          <w:right w:color="auto" w:space="0" w:sz="0" w:val="none"/>
+          <w:between w:color="auto" w:space="0" w:sz="0" w:val="none"/>
+        </w:pBdr>
+        <w:shd w:fill="ffffff" w:val="clear"/>
+        <w:rPr>
+          <w:b w:val="1"/>
+          <w:vertAlign w:val="subscript"/>
+        </w:rPr>
+      </w:pPr>
+      <w:r>
+        <w:rPr>
+          <w:rtl w:val="0"/>
+        </w:rPr>
+        <w:t xml:space="preserve">Υπενθυμίζεται ότι </w:t>
+      </w:r>
+      <w:r>
+        <w:rPr>
+          <w:b w:val="1"/>
+          <w:rtl w:val="0"/>
+        </w:rPr>
+        <w:t xml:space="preserve">n</w:t>
+      </w:r>
+      <w:r>
+        <w:rPr>
+          <w:b w:val="1"/>
+          <w:vertAlign w:val="subscript"/>
+          <w:rtl w:val="0"/>
+        </w:rPr>
+        <w:t xml:space="preserve">1 </w:t>
+      </w:r>
+      <w:r>
+        <w:rPr>
+          <w:b w:val="1"/>
+          <w:rtl w:val="0"/>
+        </w:rPr>
+        <w:t xml:space="preserve">= 15, N</w:t>
+      </w:r>
+      <w:r>
+        <w:rPr>
+          <w:b w:val="1"/>
+          <w:vertAlign w:val="subscript"/>
+          <w:rtl w:val="0"/>
+        </w:rPr>
+        <w:t xml:space="preserve">1</w:t>
+      </w:r>
+      <w:r>
+        <w:rPr>
+          <w:b w:val="1"/>
+          <w:rtl w:val="0"/>
+        </w:rPr>
+        <w:t xml:space="preserve"> = 47, n</w:t>
+      </w:r>
+      <w:r>
+        <w:rPr>
+          <w:b w:val="1"/>
+          <w:vertAlign w:val="subscript"/>
+          <w:rtl w:val="0"/>
+        </w:rPr>
+        <w:t xml:space="preserve">2</w:t>
+      </w:r>
+      <w:r>
+        <w:rPr>
+          <w:b w:val="1"/>
+          <w:rtl w:val="0"/>
+        </w:rPr>
+        <w:t xml:space="preserve"> = 9</w:t>
+      </w:r>
+      <w:r>
+        <w:rPr>
+          <w:rtl w:val="0"/>
+        </w:rPr>
+        <w:t xml:space="preserve"> και </w:t>
+      </w:r>
+      <w:r>
+        <w:rPr>
+          <w:b w:val="1"/>
+          <w:rtl w:val="0"/>
+        </w:rPr>
+        <w:t xml:space="preserve">Ν</w:t>
+      </w:r>
+      <w:r>
+        <w:rPr>
+          <w:b w:val="1"/>
+          <w:vertAlign w:val="subscript"/>
+          <w:rtl w:val="0"/>
+        </w:rPr>
+        <w:t xml:space="preserve">2 </w:t>
+      </w:r>
+      <w:r>
+        <w:rPr>
+          <w:b w:val="1"/>
+          <w:rtl w:val="0"/>
+        </w:rPr>
+        <w:t xml:space="preserve">= 32</w:t>
+      </w:r>
+      <w:r>
+        <w:rPr>
+          <w:rtl w:val="0"/>
+        </w:rPr>
+      </w:r>
+    </w:p>
+    <w:p>
+      <w:pPr>
+        <w:pBdr>
+          <w:top w:color="auto" w:space="0" w:sz="0" w:val="none"/>
+          <w:left w:color="auto" w:space="0" w:sz="0" w:val="none"/>
+          <w:bottom w:color="auto" w:space="0" w:sz="0" w:val="none"/>
+          <w:right w:color="auto" w:space="0" w:sz="0" w:val="none"/>
+          <w:between w:color="auto" w:space="0" w:sz="0" w:val="none"/>
+        </w:pBdr>
+        <w:shd w:fill="ffffff" w:val="clear"/>
+        <w:rPr>
+          <w:i w:val="1"/>
+        </w:rPr>
+      </w:pPr>
+      <w:r>
+        <w:rPr>
+          <w:rtl w:val="0"/>
+        </w:rPr>
+      </w:r>
+    </w:p>
+    <w:p>
+      <w:pPr>
+        <w:pBdr>
+          <w:top w:color="auto" w:space="0" w:sz="0" w:val="none"/>
+          <w:left w:color="auto" w:space="0" w:sz="0" w:val="none"/>
+          <w:bottom w:color="auto" w:space="0" w:sz="0" w:val="none"/>
+          <w:right w:color="auto" w:space="0" w:sz="0" w:val="none"/>
+          <w:between w:color="auto" w:space="0" w:sz="0" w:val="none"/>
+        </w:pBdr>
+        <w:shd w:fill="ffffff" w:val="clear"/>
+        <w:rPr>
+          <w:i w:val="1"/>
+        </w:rPr>
+      </w:pPr>
+      <w:r>
+        <w:rPr>
+          <w:rtl w:val="0"/>
+        </w:rPr>
+      </w:r>
+    </w:p>
+    <w:p>
+      <w:pPr>
+        <w:pBdr>
+          <w:top w:color="auto" w:space="0" w:sz="0" w:val="none"/>
+          <w:left w:color="auto" w:space="0" w:sz="0" w:val="none"/>
+          <w:bottom w:color="auto" w:space="0" w:sz="0" w:val="none"/>
+          <w:right w:color="auto" w:space="0" w:sz="0" w:val="none"/>
+          <w:between w:color="auto" w:space="0" w:sz="0" w:val="none"/>
+        </w:pBdr>
+        <w:shd w:fill="ffffff" w:val="clear"/>
+        <w:rPr>
+          <w:i w:val="1"/>
+        </w:rPr>
+      </w:pPr>
+      <w:r>
+        <w:rPr>
+          <w:rtl w:val="0"/>
+        </w:rPr>
+      </w:r>
+    </w:p>
+    <w:p>
+      <w:pPr>
+        <w:pBdr>
+          <w:top w:color="auto" w:space="0" w:sz="0" w:val="none"/>
+          <w:left w:color="auto" w:space="0" w:sz="0" w:val="none"/>
+          <w:bottom w:color="auto" w:space="0" w:sz="0" w:val="none"/>
+          <w:right w:color="auto" w:space="0" w:sz="0" w:val="none"/>
+          <w:between w:color="auto" w:space="0" w:sz="0" w:val="none"/>
+        </w:pBdr>
+        <w:shd w:fill="ffffff" w:val="clear"/>
+        <w:rPr>
+          <w:i w:val="1"/>
+        </w:rPr>
+      </w:pPr>
+      <w:r>
+        <w:rPr>
+          <w:rtl w:val="0"/>
+        </w:rPr>
+      </w:r>
+    </w:p>
+    <w:p>
+      <w:pPr>
+        <w:numPr>
+          <w:ilvl w:val="0"/>
+          <w:numId w:val="2"/>
+        </w:numPr>
+        <w:pBdr>
+          <w:top w:color="auto" w:space="0" w:sz="0" w:val="none"/>
+          <w:left w:color="auto" w:space="0" w:sz="0" w:val="none"/>
+          <w:bottom w:color="auto" w:space="0" w:sz="0" w:val="none"/>
+          <w:right w:color="auto" w:space="0" w:sz="0" w:val="none"/>
+          <w:between w:color="auto" w:space="0" w:sz="0" w:val="none"/>
+        </w:pBdr>
+        <w:shd w:fill="ffffff" w:val="clear"/>
+        <w:ind w:left="720" w:hanging="360"/>
+        <w:rPr>
+          <w:u w:val="none"/>
+        </w:rPr>
+      </w:pPr>
+      <w:r>
+        <w:rPr>
+          <w:rtl w:val="0"/>
+        </w:rPr>
+        <w:t xml:space="preserve">N</w:t>
+      </w:r>
+      <w:r>
+        <w:rPr>
+          <w:vertAlign w:val="subscript"/>
+          <w:rtl w:val="0"/>
+        </w:rPr>
+        <w:t xml:space="preserve">est</w:t>
+      </w:r>
+      <w:r>
+        <w:rPr>
+          <w:rtl w:val="0"/>
+        </w:rPr>
+        <w:t xml:space="preserve">/N</w:t>
+      </w:r>
+    </w:p>
+    <w:p>
+      <w:pPr>
+        <w:numPr>
+          <w:ilvl w:val="1"/>
+          <w:numId w:val="2"/>
+        </w:numPr>
+        <w:pBdr>
+          <w:top w:color="auto" w:space="0" w:sz="0" w:val="none"/>
+          <w:left w:color="auto" w:space="0" w:sz="0" w:val="none"/>
+          <w:bottom w:color="auto" w:space="0" w:sz="0" w:val="none"/>
+          <w:right w:color="auto" w:space="0" w:sz="0" w:val="none"/>
+          <w:between w:color="auto" w:space="0" w:sz="0" w:val="none"/>
+        </w:pBdr>
+        <w:shd w:fill="ffffff" w:val="clear"/>
+        <w:ind w:left="1440" w:hanging="360"/>
+      </w:pPr>
+      <w:r>
+        <w:rPr>
+          <w:rtl w:val="0"/>
+        </w:rPr>
+        <w:t xml:space="preserve">Ν = 47 + 32 = 79</w:t>
+      </w:r>
+    </w:p>
+    <w:p>
+      <w:pPr>
+        <w:numPr>
+          <w:ilvl w:val="1"/>
+          <w:numId w:val="2"/>
+        </w:numPr>
+        <w:pBdr>
+          <w:top w:color="auto" w:space="0" w:sz="0" w:val="none"/>
+          <w:left w:color="auto" w:space="0" w:sz="0" w:val="none"/>
+          <w:bottom w:color="auto" w:space="0" w:sz="0" w:val="none"/>
+          <w:right w:color="auto" w:space="0" w:sz="0" w:val="none"/>
+          <w:between w:color="auto" w:space="0" w:sz="0" w:val="none"/>
+        </w:pBdr>
+        <w:shd w:fill="ffffff" w:val="clear"/>
+        <w:ind w:left="1440" w:hanging="360"/>
+      </w:pPr>
+      <w:r>
+        <w:rPr>
+          <w:rtl w:val="0"/>
+        </w:rPr>
+        <w:t xml:space="preserve">Ν</w:t>
+      </w:r>
+      <w:r>
+        <w:rPr>
+          <w:vertAlign w:val="subscript"/>
+          <w:rtl w:val="0"/>
+        </w:rPr>
+        <w:t xml:space="preserve">est</w:t>
+      </w:r>
+      <w:r>
+        <w:rPr>
+          <w:rtl w:val="0"/>
+        </w:rPr>
+        <w:t xml:space="preserve"> = 15 * log</w:t>
+      </w:r>
+      <w:r>
+        <w:rPr>
+          <w:vertAlign w:val="subscript"/>
+          <w:rtl w:val="0"/>
+        </w:rPr>
+        <w:t xml:space="preserve">2</w:t>
+      </w:r>
+      <w:r>
+        <w:rPr>
+          <w:rtl w:val="0"/>
+        </w:rPr>
+        <w:t xml:space="preserve">(15) + 9 * log</w:t>
+      </w:r>
+      <w:r>
+        <w:rPr>
+          <w:vertAlign w:val="subscript"/>
+          <w:rtl w:val="0"/>
+        </w:rPr>
+        <w:t xml:space="preserve">2</w:t>
+      </w:r>
+      <w:r>
+        <w:rPr>
+          <w:rtl w:val="0"/>
+        </w:rPr>
+        <w:t xml:space="preserve">(9) = 15 * 3.906 + 9 * 3.169 = 58.59 + 28.521 = 87.111 </w:t>
+      </w:r>
+    </w:p>
+    <w:p>
+      <w:pPr>
+        <w:numPr>
+          <w:ilvl w:val="1"/>
+          <w:numId w:val="2"/>
+        </w:numPr>
+        <w:pBdr>
+          <w:top w:color="auto" w:space="0" w:sz="0" w:val="none"/>
+          <w:left w:color="auto" w:space="0" w:sz="0" w:val="none"/>
+          <w:bottom w:color="auto" w:space="0" w:sz="0" w:val="none"/>
+          <w:right w:color="auto" w:space="0" w:sz="0" w:val="none"/>
+          <w:between w:color="auto" w:space="0" w:sz="0" w:val="none"/>
+        </w:pBdr>
+        <w:shd w:fill="ffffff" w:val="clear"/>
+        <w:ind w:left="1440" w:hanging="360"/>
+        <w:rPr>
+          <w:u w:val="none"/>
+        </w:rPr>
+      </w:pPr>
+      <w:r>
+        <w:rPr>
+          <w:rtl w:val="0"/>
+        </w:rPr>
+        <w:t xml:space="preserve">Άρα, N</w:t>
+      </w:r>
+      <w:r>
+        <w:rPr>
+          <w:vertAlign w:val="subscript"/>
+          <w:rtl w:val="0"/>
+        </w:rPr>
+        <w:t xml:space="preserve">est</w:t>
+      </w:r>
+      <w:r>
+        <w:rPr>
+          <w:rtl w:val="0"/>
+        </w:rPr>
+        <w:t xml:space="preserve">/N = 87.111 / 79 = 1.102</w:t>
+      </w:r>
+    </w:p>
+    <w:p>
+      <w:pPr>
+        <w:numPr>
+          <w:ilvl w:val="0"/>
+          <w:numId w:val="2"/>
+        </w:numPr>
+        <w:pBdr>
+          <w:top w:color="auto" w:space="0" w:sz="0" w:val="none"/>
+          <w:left w:color="auto" w:space="0" w:sz="0" w:val="none"/>
+          <w:bottom w:color="auto" w:space="0" w:sz="0" w:val="none"/>
+          <w:right w:color="auto" w:space="0" w:sz="0" w:val="none"/>
+          <w:between w:color="auto" w:space="0" w:sz="0" w:val="none"/>
+        </w:pBdr>
+        <w:shd w:fill="ffffff" w:val="clear"/>
+        <w:ind w:left="720" w:hanging="360"/>
+        <w:rPr>
+          <w:u w:val="none"/>
+        </w:rPr>
+      </w:pPr>
+      <w:r>
+        <w:rPr>
+          <w:rtl w:val="0"/>
+        </w:rPr>
+        <w:t xml:space="preserve">L =  L</w:t>
+      </w:r>
+      <w:r>
+        <w:rPr>
+          <w:vertAlign w:val="subscript"/>
+          <w:rtl w:val="0"/>
+        </w:rPr>
+        <w:t xml:space="preserve">est</w:t>
+      </w:r>
+      <w:r>
+        <w:rPr>
+          <w:rtl w:val="0"/>
+        </w:rPr>
+        <w:t xml:space="preserve"> = 2 * 9 / 15 * 32 = 18 / 480 = 0.037</w:t>
+      </w:r>
+      <w:r>
+        <w:rPr>
+          <w:rtl w:val="0"/>
+        </w:rPr>
+      </w:r>
+    </w:p>
+    <w:p>
+      <w:pPr>
+        <w:numPr>
+          <w:ilvl w:val="0"/>
+          <w:numId w:val="2"/>
+        </w:numPr>
+        <w:pBdr>
+          <w:top w:color="auto" w:space="0" w:sz="0" w:val="none"/>
+          <w:left w:color="auto" w:space="0" w:sz="0" w:val="none"/>
+          <w:bottom w:color="auto" w:space="0" w:sz="0" w:val="none"/>
+          <w:right w:color="auto" w:space="0" w:sz="0" w:val="none"/>
+          <w:between w:color="auto" w:space="0" w:sz="0" w:val="none"/>
+        </w:pBdr>
+        <w:shd w:fill="ffffff" w:val="clear"/>
+        <w:ind w:left="720" w:hanging="360"/>
+        <w:rPr>
+          <w:u w:val="none"/>
+        </w:rPr>
+      </w:pPr>
+      <w:r>
+        <w:rPr>
+          <w:rtl w:val="0"/>
+        </w:rPr>
+        <w:t xml:space="preserve">λ</w:t>
+      </w:r>
+    </w:p>
+    <w:p>
+      <w:pPr>
+        <w:numPr>
+          <w:ilvl w:val="1"/>
+          <w:numId w:val="2"/>
+        </w:numPr>
+        <w:pBdr>
+          <w:top w:color="auto" w:space="0" w:sz="0" w:val="none"/>
+          <w:left w:color="auto" w:space="0" w:sz="0" w:val="none"/>
+          <w:bottom w:color="auto" w:space="0" w:sz="0" w:val="none"/>
+          <w:right w:color="auto" w:space="0" w:sz="0" w:val="none"/>
+          <w:between w:color="auto" w:space="0" w:sz="0" w:val="none"/>
+        </w:pBdr>
+        <w:shd w:fill="ffffff" w:val="clear"/>
+        <w:ind w:left="1440" w:hanging="360"/>
+      </w:pPr>
+      <w:r>
+        <w:rPr>
+          <w:rtl w:val="0"/>
+        </w:rPr>
+        <w:t xml:space="preserve">n = 15 + 9 = 24</w:t>
+      </w:r>
+    </w:p>
+    <w:p>
+      <w:pPr>
+        <w:numPr>
+          <w:ilvl w:val="1"/>
+          <w:numId w:val="2"/>
+        </w:numPr>
+        <w:pBdr>
+          <w:top w:color="auto" w:space="0" w:sz="0" w:val="none"/>
+          <w:left w:color="auto" w:space="0" w:sz="0" w:val="none"/>
+          <w:bottom w:color="auto" w:space="0" w:sz="0" w:val="none"/>
+          <w:right w:color="auto" w:space="0" w:sz="0" w:val="none"/>
+          <w:between w:color="auto" w:space="0" w:sz="0" w:val="none"/>
+        </w:pBdr>
+        <w:shd w:fill="ffffff" w:val="clear"/>
+        <w:ind w:left="1440" w:hanging="360"/>
+      </w:pPr>
+      <w:r>
+        <w:rPr>
+          <w:rtl w:val="0"/>
+        </w:rPr>
+        <w:t xml:space="preserve">V = 79 * log</w:t>
+      </w:r>
+      <w:r>
+        <w:rPr>
+          <w:vertAlign w:val="subscript"/>
+          <w:rtl w:val="0"/>
+        </w:rPr>
+        <w:t xml:space="preserve">2</w:t>
+      </w:r>
+      <w:r>
+        <w:rPr>
+          <w:rtl w:val="0"/>
+        </w:rPr>
+        <w:t xml:space="preserve">(24) = 79 * 4.584 = 362.136</w:t>
+      </w:r>
+    </w:p>
+    <w:p>
+      <w:pPr>
+        <w:numPr>
+          <w:ilvl w:val="1"/>
+          <w:numId w:val="2"/>
+        </w:numPr>
+        <w:pBdr>
+          <w:top w:color="auto" w:space="0" w:sz="0" w:val="none"/>
+          <w:left w:color="auto" w:space="0" w:sz="0" w:val="none"/>
+          <w:bottom w:color="auto" w:space="0" w:sz="0" w:val="none"/>
+          <w:right w:color="auto" w:space="0" w:sz="0" w:val="none"/>
+          <w:between w:color="auto" w:space="0" w:sz="0" w:val="none"/>
+        </w:pBdr>
+        <w:shd w:fill="ffffff" w:val="clear"/>
+        <w:ind w:left="1440" w:hanging="360"/>
+        <w:rPr>
+          <w:u w:val="none"/>
+        </w:rPr>
+      </w:pPr>
+      <w:r>
+        <w:rPr>
+          <w:rtl w:val="0"/>
+        </w:rPr>
+        <w:t xml:space="preserve">Άρα, λ = L</w:t>
+      </w:r>
+      <w:r>
+        <w:rPr>
+          <w:vertAlign w:val="superscript"/>
+          <w:rtl w:val="0"/>
+        </w:rPr>
+        <w:t xml:space="preserve">2</w:t>
+      </w:r>
+      <w:r>
+        <w:rPr>
+          <w:rtl w:val="0"/>
+        </w:rPr>
+        <w:t xml:space="preserve"> * V = 0.037</w:t>
+      </w:r>
+      <w:r>
+        <w:rPr>
+          <w:vertAlign w:val="superscript"/>
+          <w:rtl w:val="0"/>
+        </w:rPr>
+        <w:t xml:space="preserve">2</w:t>
+      </w:r>
+      <w:r>
+        <w:rPr>
+          <w:rtl w:val="0"/>
+        </w:rPr>
+        <w:t xml:space="preserve"> * 362.136 = 0.495</w:t>
+      </w:r>
+    </w:p>
+    <w:p>
+      <w:pPr>
+        <w:numPr>
+          <w:ilvl w:val="0"/>
+          <w:numId w:val="2"/>
+        </w:numPr>
+        <w:pBdr>
+          <w:top w:color="auto" w:space="0" w:sz="0" w:val="none"/>
+          <w:left w:color="auto" w:space="0" w:sz="0" w:val="none"/>
+          <w:bottom w:color="auto" w:space="0" w:sz="0" w:val="none"/>
+          <w:right w:color="auto" w:space="0" w:sz="0" w:val="none"/>
+          <w:between w:color="auto" w:space="0" w:sz="0" w:val="none"/>
+        </w:pBdr>
+        <w:shd w:fill="ffffff" w:val="clear"/>
+        <w:ind w:left="720" w:hanging="360"/>
+        <w:rPr>
+          <w:u w:val="none"/>
+        </w:rPr>
+      </w:pPr>
+      <w:r>
+        <w:rPr>
+          <w:rtl w:val="0"/>
+        </w:rPr>
+        <w:t xml:space="preserve">C = 1 / 17 = 0.058</w:t>
+      </w:r>
+      <w:r>
+        <w:rPr>
+          <w:vertAlign w:val="superscript"/>
+        </w:rPr>
+        <w:footnoteReference w:customMarkFollows="0" w:id="2"/>
+      </w:r>
+      <w:r>
+        <w:rPr>
+          <w:rtl w:val="0"/>
+        </w:rPr>
+      </w:r>
+    </w:p>
+    <w:p>
+      <w:pPr>
+        <w:pBdr>
+          <w:top w:color="auto" w:space="0" w:sz="0" w:val="none"/>
+          <w:left w:color="auto" w:space="0" w:sz="0" w:val="none"/>
+          <w:bottom w:color="auto" w:space="0" w:sz="0" w:val="none"/>
+          <w:right w:color="auto" w:space="0" w:sz="0" w:val="none"/>
+          <w:between w:color="auto" w:space="0" w:sz="0" w:val="none"/>
+        </w:pBdr>
+        <w:shd w:fill="ffffff" w:val="clear"/>
+        <w:ind w:left="0" w:firstLine="0"/>
+        <w:rPr/>
+      </w:pPr>
+      <w:r>
+        <w:rPr>
+          <w:rtl w:val="0"/>
+        </w:rPr>
+      </w:r>
+    </w:p>
+    <w:p>
+      <w:pPr>
+        <w:pBdr>
+          <w:top w:color="auto" w:space="0" w:sz="0" w:val="none"/>
+          <w:left w:color="auto" w:space="0" w:sz="0" w:val="none"/>
+          <w:bottom w:color="auto" w:space="0" w:sz="0" w:val="none"/>
+          <w:right w:color="auto" w:space="0" w:sz="0" w:val="none"/>
+          <w:between w:color="auto" w:space="0" w:sz="0" w:val="none"/>
+        </w:pBdr>
+        <w:shd w:fill="ffffff" w:val="clear"/>
+        <w:rPr>
+          <w:i w:val="1"/>
+        </w:rPr>
+      </w:pPr>
+      <w:r>
+        <w:rPr>
+          <w:rtl w:val="0"/>
+        </w:rPr>
+      </w:r>
+    </w:p>
+    <w:p>
+      <w:pPr>
+        <w:pBdr>
+          <w:top w:color="auto" w:space="0" w:sz="0" w:val="none"/>
+          <w:left w:color="auto" w:space="0" w:sz="0" w:val="none"/>
+          <w:bottom w:color="auto" w:space="0" w:sz="0" w:val="none"/>
+          <w:right w:color="auto" w:space="0" w:sz="0" w:val="none"/>
+          <w:between w:color="auto" w:space="0" w:sz="0" w:val="none"/>
+        </w:pBdr>
+        <w:shd w:fill="ffffff" w:val="clear"/>
+        <w:rPr/>
+      </w:pPr>
+      <w:r>
+        <w:rPr>
+          <w:i w:val="1"/>
+          <w:rtl w:val="0"/>
+        </w:rPr>
+        <w:t xml:space="preserve">Α’ υλοποίηση (main)</w:t>
+      </w:r>
+      <w:r>
+        <w:rPr>
+          <w:rtl w:val="0"/>
+        </w:rPr>
+      </w:r>
+    </w:p>
+    <w:p>
+      <w:pPr>
+        <w:pBdr>
+          <w:top w:color="auto" w:space="0" w:sz="0" w:val="none"/>
+          <w:left w:color="auto" w:space="0" w:sz="0" w:val="none"/>
+          <w:bottom w:color="auto" w:space="0" w:sz="0" w:val="none"/>
+          <w:right w:color="auto" w:space="0" w:sz="0" w:val="none"/>
+          <w:between w:color="auto" w:space="0" w:sz="0" w:val="none"/>
+        </w:pBdr>
+        <w:shd w:fill="ffffff" w:val="clear"/>
+        <w:ind w:left="0" w:firstLine="0"/>
+        <w:rPr/>
+      </w:pPr>
+      <w:r>
+        <w:rPr>
+          <w:rtl w:val="0"/>
+        </w:rPr>
+      </w:r>
+    </w:p>
+    <w:p>
+      <w:pPr>
+        <w:pBdr>
+          <w:top w:color="auto" w:space="0" w:sz="0" w:val="none"/>
+          <w:left w:color="auto" w:space="0" w:sz="0" w:val="none"/>
+          <w:bottom w:color="auto" w:space="0" w:sz="0" w:val="none"/>
+          <w:right w:color="auto" w:space="0" w:sz="0" w:val="none"/>
+          <w:between w:color="auto" w:space="0" w:sz="0" w:val="none"/>
+        </w:pBdr>
+        <w:shd w:fill="ffffff" w:val="clear"/>
+        <w:rPr/>
+      </w:pPr>
+      <w:r>
+        <w:rPr>
+          <w:rtl w:val="0"/>
+        </w:rPr>
+        <w:t xml:space="preserve">Υπενθυμίζεται ότι </w:t>
+      </w:r>
+      <w:r>
+        <w:rPr>
+          <w:b w:val="1"/>
+          <w:rtl w:val="0"/>
+        </w:rPr>
+        <w:t xml:space="preserve">n</w:t>
+      </w:r>
+      <w:r>
+        <w:rPr>
+          <w:b w:val="1"/>
+          <w:vertAlign w:val="subscript"/>
+          <w:rtl w:val="0"/>
+        </w:rPr>
+        <w:t xml:space="preserve">1 </w:t>
+      </w:r>
+      <w:r>
+        <w:rPr>
+          <w:b w:val="1"/>
+          <w:rtl w:val="0"/>
+        </w:rPr>
+        <w:t xml:space="preserve">= 16, N</w:t>
+      </w:r>
+      <w:r>
+        <w:rPr>
+          <w:b w:val="1"/>
+          <w:vertAlign w:val="subscript"/>
+          <w:rtl w:val="0"/>
+        </w:rPr>
+        <w:t xml:space="preserve">1</w:t>
+      </w:r>
+      <w:r>
+        <w:rPr>
+          <w:b w:val="1"/>
+          <w:rtl w:val="0"/>
+        </w:rPr>
+        <w:t xml:space="preserve"> = 32, n</w:t>
+      </w:r>
+      <w:r>
+        <w:rPr>
+          <w:b w:val="1"/>
+          <w:vertAlign w:val="subscript"/>
+          <w:rtl w:val="0"/>
+        </w:rPr>
+        <w:t xml:space="preserve">2</w:t>
+      </w:r>
+      <w:r>
+        <w:rPr>
+          <w:b w:val="1"/>
+          <w:rtl w:val="0"/>
+        </w:rPr>
+        <w:t xml:space="preserve"> = 11</w:t>
+      </w:r>
+      <w:r>
+        <w:rPr>
+          <w:rtl w:val="0"/>
+        </w:rPr>
+        <w:t xml:space="preserve"> και </w:t>
+      </w:r>
+      <w:r>
+        <w:rPr>
+          <w:b w:val="1"/>
+          <w:rtl w:val="0"/>
+        </w:rPr>
+        <w:t xml:space="preserve">Ν</w:t>
+      </w:r>
+      <w:r>
+        <w:rPr>
+          <w:b w:val="1"/>
+          <w:vertAlign w:val="subscript"/>
+          <w:rtl w:val="0"/>
+        </w:rPr>
+        <w:t xml:space="preserve">2 </w:t>
+      </w:r>
+      <w:r>
+        <w:rPr>
+          <w:b w:val="1"/>
+          <w:rtl w:val="0"/>
+        </w:rPr>
+        <w:t xml:space="preserve">= 22</w:t>
+      </w:r>
+      <w:r>
+        <w:rPr>
+          <w:rtl w:val="0"/>
+        </w:rPr>
+      </w:r>
+    </w:p>
+    <w:p>
+      <w:pPr>
+        <w:pBdr>
+          <w:top w:color="auto" w:space="0" w:sz="0" w:val="none"/>
+          <w:left w:color="auto" w:space="0" w:sz="0" w:val="none"/>
+          <w:bottom w:color="auto" w:space="0" w:sz="0" w:val="none"/>
+          <w:right w:color="auto" w:space="0" w:sz="0" w:val="none"/>
+          <w:between w:color="auto" w:space="0" w:sz="0" w:val="none"/>
+        </w:pBdr>
+        <w:shd w:fill="ffffff" w:val="clear"/>
+        <w:ind w:left="0" w:firstLine="0"/>
+        <w:rPr>
+          <w:vertAlign w:val="subscript"/>
+        </w:rPr>
+      </w:pPr>
+      <w:r>
+        <w:rPr>
+          <w:rtl w:val="0"/>
+        </w:rPr>
+      </w:r>
+    </w:p>
+    <w:p>
+      <w:pPr>
+        <w:numPr>
+          <w:ilvl w:val="0"/>
+          <w:numId w:val="4"/>
+        </w:numPr>
+        <w:pBdr>
+          <w:top w:color="auto" w:space="0" w:sz="0" w:val="none"/>
+          <w:left w:color="auto" w:space="0" w:sz="0" w:val="none"/>
+          <w:bottom w:color="auto" w:space="0" w:sz="0" w:val="none"/>
+          <w:right w:color="auto" w:space="0" w:sz="0" w:val="none"/>
+          <w:between w:color="auto" w:space="0" w:sz="0" w:val="none"/>
+        </w:pBdr>
+        <w:shd w:fill="ffffff" w:val="clear"/>
+        <w:ind w:left="720" w:hanging="360"/>
+        <w:rPr>
+          <w:u w:val="none"/>
+        </w:rPr>
+      </w:pPr>
+      <w:r>
+        <w:rPr>
+          <w:rtl w:val="0"/>
+        </w:rPr>
+        <w:t xml:space="preserve">N</w:t>
+      </w:r>
+      <w:r>
+        <w:rPr>
+          <w:vertAlign w:val="subscript"/>
+          <w:rtl w:val="0"/>
+        </w:rPr>
+        <w:t xml:space="preserve">est</w:t>
+      </w:r>
+      <w:r>
+        <w:rPr>
+          <w:rtl w:val="0"/>
+        </w:rPr>
+        <w:t xml:space="preserve">/N</w:t>
+      </w:r>
+    </w:p>
+    <w:p>
+      <w:pPr>
+        <w:numPr>
+          <w:ilvl w:val="1"/>
+          <w:numId w:val="4"/>
+        </w:numPr>
+        <w:pBdr>
+          <w:top w:color="auto" w:space="0" w:sz="0" w:val="none"/>
+          <w:left w:color="auto" w:space="0" w:sz="0" w:val="none"/>
+          <w:bottom w:color="auto" w:space="0" w:sz="0" w:val="none"/>
+          <w:right w:color="auto" w:space="0" w:sz="0" w:val="none"/>
+          <w:between w:color="auto" w:space="0" w:sz="0" w:val="none"/>
+        </w:pBdr>
+        <w:shd w:fill="ffffff" w:val="clear"/>
+        <w:ind w:left="1440" w:hanging="360"/>
+        <w:rPr>
+          <w:u w:val="none"/>
+        </w:rPr>
+      </w:pPr>
+      <w:r>
+        <w:rPr>
+          <w:rtl w:val="0"/>
+        </w:rPr>
+        <w:t xml:space="preserve">Ν = 32 + 22 = 54</w:t>
+      </w:r>
+    </w:p>
+    <w:p>
+      <w:pPr>
+        <w:numPr>
+          <w:ilvl w:val="1"/>
+          <w:numId w:val="4"/>
+        </w:numPr>
+        <w:pBdr>
+          <w:top w:color="auto" w:space="0" w:sz="0" w:val="none"/>
+          <w:left w:color="auto" w:space="0" w:sz="0" w:val="none"/>
+          <w:bottom w:color="auto" w:space="0" w:sz="0" w:val="none"/>
+          <w:right w:color="auto" w:space="0" w:sz="0" w:val="none"/>
+          <w:between w:color="auto" w:space="0" w:sz="0" w:val="none"/>
+        </w:pBdr>
+        <w:shd w:fill="ffffff" w:val="clear"/>
+        <w:ind w:left="1440" w:hanging="360"/>
+        <w:rPr>
+          <w:u w:val="none"/>
+        </w:rPr>
+      </w:pPr>
+      <w:r>
+        <w:rPr>
+          <w:rtl w:val="0"/>
+        </w:rPr>
+        <w:t xml:space="preserve">Ν</w:t>
+      </w:r>
+      <w:r>
+        <w:rPr>
+          <w:vertAlign w:val="subscript"/>
+          <w:rtl w:val="0"/>
+        </w:rPr>
+        <w:t xml:space="preserve">est</w:t>
+      </w:r>
+      <w:r>
+        <w:rPr>
+          <w:rtl w:val="0"/>
+        </w:rPr>
+        <w:t xml:space="preserve"> = 16 * log</w:t>
+      </w:r>
+      <w:r>
+        <w:rPr>
+          <w:vertAlign w:val="subscript"/>
+          <w:rtl w:val="0"/>
+        </w:rPr>
+        <w:t xml:space="preserve">2</w:t>
+      </w:r>
+      <w:r>
+        <w:rPr>
+          <w:rtl w:val="0"/>
+        </w:rPr>
+        <w:t xml:space="preserve">(16) + 11 * log</w:t>
+      </w:r>
+      <w:r>
+        <w:rPr>
+          <w:vertAlign w:val="subscript"/>
+          <w:rtl w:val="0"/>
+        </w:rPr>
+        <w:t xml:space="preserve">2</w:t>
+      </w:r>
+      <w:r>
+        <w:rPr>
+          <w:rtl w:val="0"/>
+        </w:rPr>
+        <w:t xml:space="preserve">(11) = 16 * 4 + 11 * 3.459 = 64 + 38.049 = 102.049</w:t>
+      </w:r>
+    </w:p>
+    <w:p>
+      <w:pPr>
+        <w:numPr>
+          <w:ilvl w:val="1"/>
+          <w:numId w:val="4"/>
+        </w:numPr>
+        <w:pBdr>
+          <w:top w:color="auto" w:space="0" w:sz="0" w:val="none"/>
+          <w:left w:color="auto" w:space="0" w:sz="0" w:val="none"/>
+          <w:bottom w:color="auto" w:space="0" w:sz="0" w:val="none"/>
+          <w:right w:color="auto" w:space="0" w:sz="0" w:val="none"/>
+          <w:between w:color="auto" w:space="0" w:sz="0" w:val="none"/>
+        </w:pBdr>
+        <w:shd w:fill="ffffff" w:val="clear"/>
+        <w:ind w:left="1440" w:hanging="360"/>
+        <w:rPr>
+          <w:u w:val="none"/>
+        </w:rPr>
+      </w:pPr>
+      <w:r>
+        <w:rPr>
+          <w:rtl w:val="0"/>
+        </w:rPr>
+        <w:t xml:space="preserve">Άρα, N</w:t>
+      </w:r>
+      <w:r>
+        <w:rPr>
+          <w:vertAlign w:val="subscript"/>
+          <w:rtl w:val="0"/>
+        </w:rPr>
+        <w:t xml:space="preserve">est</w:t>
+      </w:r>
+      <w:r>
+        <w:rPr>
+          <w:rtl w:val="0"/>
+        </w:rPr>
+        <w:t xml:space="preserve">/N = 102.049 / 54 = 1.889</w:t>
+      </w:r>
+    </w:p>
+    <w:p>
+      <w:pPr>
+        <w:numPr>
+          <w:ilvl w:val="0"/>
+          <w:numId w:val="4"/>
+        </w:numPr>
+        <w:pBdr>
+          <w:top w:color="auto" w:space="0" w:sz="0" w:val="none"/>
+          <w:left w:color="auto" w:space="0" w:sz="0" w:val="none"/>
+          <w:bottom w:color="auto" w:space="0" w:sz="0" w:val="none"/>
+          <w:right w:color="auto" w:space="0" w:sz="0" w:val="none"/>
+          <w:between w:color="auto" w:space="0" w:sz="0" w:val="none"/>
+        </w:pBdr>
+        <w:shd w:fill="ffffff" w:val="clear"/>
+        <w:ind w:left="720" w:hanging="360"/>
+        <w:rPr>
+          <w:u w:val="none"/>
+        </w:rPr>
+      </w:pPr>
+      <w:r>
+        <w:rPr>
+          <w:rtl w:val="0"/>
+        </w:rPr>
+        <w:t xml:space="preserve">L = 2 * 11 / 16 * 22 = 22 / 352 = 0.062</w:t>
+      </w:r>
+    </w:p>
+    <w:p>
+      <w:pPr>
+        <w:numPr>
+          <w:ilvl w:val="0"/>
+          <w:numId w:val="4"/>
+        </w:numPr>
+        <w:pBdr>
+          <w:top w:color="auto" w:space="0" w:sz="0" w:val="none"/>
+          <w:left w:color="auto" w:space="0" w:sz="0" w:val="none"/>
+          <w:bottom w:color="auto" w:space="0" w:sz="0" w:val="none"/>
+          <w:right w:color="auto" w:space="0" w:sz="0" w:val="none"/>
+          <w:between w:color="auto" w:space="0" w:sz="0" w:val="none"/>
+        </w:pBdr>
+        <w:shd w:fill="ffffff" w:val="clear"/>
+        <w:ind w:left="720" w:hanging="360"/>
+        <w:rPr>
+          <w:u w:val="none"/>
+        </w:rPr>
+      </w:pPr>
+      <w:r>
+        <w:rPr>
+          <w:rtl w:val="0"/>
+        </w:rPr>
+        <w:t xml:space="preserve">λ</w:t>
+      </w:r>
+    </w:p>
+    <w:p>
+      <w:pPr>
+        <w:numPr>
+          <w:ilvl w:val="1"/>
+          <w:numId w:val="4"/>
+        </w:numPr>
+        <w:pBdr>
+          <w:top w:color="auto" w:space="0" w:sz="0" w:val="none"/>
+          <w:left w:color="auto" w:space="0" w:sz="0" w:val="none"/>
+          <w:bottom w:color="auto" w:space="0" w:sz="0" w:val="none"/>
+          <w:right w:color="auto" w:space="0" w:sz="0" w:val="none"/>
+          <w:between w:color="auto" w:space="0" w:sz="0" w:val="none"/>
+        </w:pBdr>
+        <w:shd w:fill="ffffff" w:val="clear"/>
+        <w:ind w:left="1440" w:hanging="360"/>
+        <w:rPr>
+          <w:u w:val="none"/>
+        </w:rPr>
+      </w:pPr>
+      <w:r>
+        <w:rPr>
+          <w:rtl w:val="0"/>
+        </w:rPr>
+        <w:t xml:space="preserve">n = 16 + 11 = 27</w:t>
+      </w:r>
+    </w:p>
+    <w:p>
+      <w:pPr>
+        <w:numPr>
+          <w:ilvl w:val="1"/>
+          <w:numId w:val="4"/>
+        </w:numPr>
+        <w:pBdr>
+          <w:top w:color="auto" w:space="0" w:sz="0" w:val="none"/>
+          <w:left w:color="auto" w:space="0" w:sz="0" w:val="none"/>
+          <w:bottom w:color="auto" w:space="0" w:sz="0" w:val="none"/>
+          <w:right w:color="auto" w:space="0" w:sz="0" w:val="none"/>
+          <w:between w:color="auto" w:space="0" w:sz="0" w:val="none"/>
+        </w:pBdr>
+        <w:shd w:fill="ffffff" w:val="clear"/>
+        <w:ind w:left="1440" w:hanging="360"/>
+        <w:rPr>
+          <w:u w:val="none"/>
+        </w:rPr>
+      </w:pPr>
+      <w:r>
+        <w:rPr>
+          <w:rtl w:val="0"/>
+        </w:rPr>
+        <w:t xml:space="preserve">V = 54 * log</w:t>
+      </w:r>
+      <w:r>
+        <w:rPr>
+          <w:vertAlign w:val="subscript"/>
+          <w:rtl w:val="0"/>
+        </w:rPr>
+        <w:t xml:space="preserve">2</w:t>
+      </w:r>
+      <w:r>
+        <w:rPr>
+          <w:rtl w:val="0"/>
+        </w:rPr>
+        <w:t xml:space="preserve">(27) = 54 * 4.754 = 256.716</w:t>
+      </w:r>
+    </w:p>
+    <w:p>
+      <w:pPr>
+        <w:numPr>
+          <w:ilvl w:val="1"/>
+          <w:numId w:val="4"/>
+        </w:numPr>
+        <w:pBdr>
+          <w:top w:color="auto" w:space="0" w:sz="0" w:val="none"/>
+          <w:left w:color="auto" w:space="0" w:sz="0" w:val="none"/>
+          <w:bottom w:color="auto" w:space="0" w:sz="0" w:val="none"/>
+          <w:right w:color="auto" w:space="0" w:sz="0" w:val="none"/>
+          <w:between w:color="auto" w:space="0" w:sz="0" w:val="none"/>
+        </w:pBdr>
+        <w:shd w:fill="ffffff" w:val="clear"/>
+        <w:ind w:left="1440" w:hanging="360"/>
+        <w:rPr>
+          <w:u w:val="none"/>
+        </w:rPr>
+      </w:pPr>
+      <w:r>
+        <w:rPr>
+          <w:rtl w:val="0"/>
+        </w:rPr>
+        <w:t xml:space="preserve">Άρα, λ = 0.062</w:t>
+      </w:r>
+      <w:r>
+        <w:rPr>
+          <w:vertAlign w:val="superscript"/>
+          <w:rtl w:val="0"/>
+        </w:rPr>
+        <w:t xml:space="preserve">2</w:t>
+      </w:r>
+      <w:r>
+        <w:rPr>
+          <w:rtl w:val="0"/>
+        </w:rPr>
+        <w:t xml:space="preserve"> * 256.716 = 0.986</w:t>
+      </w:r>
+    </w:p>
+    <w:p>
+      <w:pPr>
+        <w:numPr>
+          <w:ilvl w:val="0"/>
+          <w:numId w:val="4"/>
+        </w:numPr>
+        <w:pBdr>
+          <w:top w:color="auto" w:space="0" w:sz="0" w:val="none"/>
+          <w:left w:color="auto" w:space="0" w:sz="0" w:val="none"/>
+          <w:bottom w:color="auto" w:space="0" w:sz="0" w:val="none"/>
+          <w:right w:color="auto" w:space="0" w:sz="0" w:val="none"/>
+          <w:between w:color="auto" w:space="0" w:sz="0" w:val="none"/>
+        </w:pBdr>
+        <w:shd w:fill="ffffff" w:val="clear"/>
+        <w:ind w:left="720" w:hanging="360"/>
+        <w:rPr>
+          <w:u w:val="none"/>
+        </w:rPr>
+      </w:pPr>
+      <w:r>
+        <w:rPr>
+          <w:rtl w:val="0"/>
+        </w:rPr>
+        <w:t xml:space="preserve">C = 5 / 15 = 1 / 3 = 0.333</w:t>
+      </w:r>
+      <w:r>
+        <w:rPr>
+          <w:vertAlign w:val="superscript"/>
+        </w:rPr>
+        <w:footnoteReference w:customMarkFollows="0" w:id="3"/>
+      </w:r>
+      <w:r>
+        <w:rPr>
+          <w:rtl w:val="0"/>
+        </w:rPr>
+      </w:r>
+    </w:p>
+    <w:p>
+      <w:pPr>
+        <w:pBdr>
+          <w:top w:color="auto" w:space="0" w:sz="0" w:val="none"/>
+          <w:left w:color="auto" w:space="0" w:sz="0" w:val="none"/>
+          <w:bottom w:color="auto" w:space="0" w:sz="0" w:val="none"/>
+          <w:right w:color="auto" w:space="0" w:sz="0" w:val="none"/>
+          <w:between w:color="auto" w:space="0" w:sz="0" w:val="none"/>
+        </w:pBdr>
+        <w:shd w:fill="ffffff" w:val="clear"/>
+        <w:ind w:left="720" w:firstLine="0"/>
+        <w:rPr/>
+      </w:pPr>
+      <w:r>
+        <w:rPr>
+          <w:rtl w:val="0"/>
+        </w:rPr>
+      </w:r>
+    </w:p>
+    <w:p>
+      <w:pPr>
+        <w:pBdr>
+          <w:top w:color="auto" w:space="0" w:sz="0" w:val="none"/>
+          <w:left w:color="auto" w:space="0" w:sz="0" w:val="none"/>
+          <w:bottom w:color="auto" w:space="0" w:sz="0" w:val="none"/>
+          <w:right w:color="auto" w:space="0" w:sz="0" w:val="none"/>
+          <w:between w:color="auto" w:space="0" w:sz="0" w:val="none"/>
+        </w:pBdr>
+        <w:shd w:fill="ffffff" w:val="clear"/>
+        <w:ind w:left="720" w:firstLine="0"/>
+        <w:rPr/>
+      </w:pPr>
+      <w:r>
+        <w:rPr>
+          <w:rtl w:val="0"/>
+        </w:rPr>
+      </w:r>
+    </w:p>
+    <w:p>
+      <w:pPr>
+        <w:pBdr>
+          <w:top w:color="auto" w:space="0" w:sz="0" w:val="none"/>
+          <w:left w:color="auto" w:space="0" w:sz="0" w:val="none"/>
+          <w:bottom w:color="auto" w:space="0" w:sz="0" w:val="none"/>
+          <w:right w:color="auto" w:space="0" w:sz="0" w:val="none"/>
+          <w:between w:color="auto" w:space="0" w:sz="0" w:val="none"/>
+        </w:pBdr>
+        <w:shd w:fill="ffffff" w:val="clear"/>
+        <w:rPr/>
+      </w:pPr>
+      <w:r>
+        <w:rPr>
+          <w:i w:val="1"/>
+          <w:rtl w:val="0"/>
+        </w:rPr>
+        <w:t xml:space="preserve">Β’ υλοποίηση (main)</w:t>
+      </w:r>
+      <w:r>
+        <w:rPr>
+          <w:rtl w:val="0"/>
+        </w:rPr>
+      </w:r>
+    </w:p>
+    <w:p>
+      <w:pPr>
+        <w:pBdr>
+          <w:top w:color="auto" w:space="0" w:sz="0" w:val="none"/>
+          <w:left w:color="auto" w:space="0" w:sz="0" w:val="none"/>
+          <w:bottom w:color="auto" w:space="0" w:sz="0" w:val="none"/>
+          <w:right w:color="auto" w:space="0" w:sz="0" w:val="none"/>
+          <w:between w:color="auto" w:space="0" w:sz="0" w:val="none"/>
+        </w:pBdr>
+        <w:shd w:fill="ffffff" w:val="clear"/>
+        <w:rPr/>
+      </w:pPr>
+      <w:r>
+        <w:rPr>
+          <w:rtl w:val="0"/>
+        </w:rPr>
+      </w:r>
+    </w:p>
+    <w:p>
+      <w:pPr>
+        <w:pBdr>
+          <w:top w:color="auto" w:space="0" w:sz="0" w:val="none"/>
+          <w:left w:color="auto" w:space="0" w:sz="0" w:val="none"/>
+          <w:bottom w:color="auto" w:space="0" w:sz="0" w:val="none"/>
+          <w:right w:color="auto" w:space="0" w:sz="0" w:val="none"/>
+          <w:between w:color="auto" w:space="0" w:sz="0" w:val="none"/>
+        </w:pBdr>
+        <w:shd w:fill="ffffff" w:val="clear"/>
+        <w:rPr/>
+      </w:pPr>
+      <w:r>
+        <w:rPr>
+          <w:rtl w:val="0"/>
+        </w:rPr>
+        <w:t xml:space="preserve">Υπενθυμίζεται ότι </w:t>
+      </w:r>
+      <w:r>
+        <w:rPr>
+          <w:b w:val="1"/>
+          <w:rtl w:val="0"/>
+        </w:rPr>
+        <w:t xml:space="preserve">n</w:t>
+      </w:r>
+      <w:r>
+        <w:rPr>
+          <w:b w:val="1"/>
+          <w:vertAlign w:val="subscript"/>
+          <w:rtl w:val="0"/>
+        </w:rPr>
+        <w:t xml:space="preserve">1 </w:t>
+      </w:r>
+      <w:r>
+        <w:rPr>
+          <w:b w:val="1"/>
+          <w:rtl w:val="0"/>
+        </w:rPr>
+        <w:t xml:space="preserve">= 17, N</w:t>
+      </w:r>
+      <w:r>
+        <w:rPr>
+          <w:b w:val="1"/>
+          <w:vertAlign w:val="subscript"/>
+          <w:rtl w:val="0"/>
+        </w:rPr>
+        <w:t xml:space="preserve">1</w:t>
+      </w:r>
+      <w:r>
+        <w:rPr>
+          <w:b w:val="1"/>
+          <w:rtl w:val="0"/>
+        </w:rPr>
+        <w:t xml:space="preserve"> = 80, n</w:t>
+      </w:r>
+      <w:r>
+        <w:rPr>
+          <w:b w:val="1"/>
+          <w:vertAlign w:val="subscript"/>
+          <w:rtl w:val="0"/>
+        </w:rPr>
+        <w:t xml:space="preserve">2</w:t>
+      </w:r>
+      <w:r>
+        <w:rPr>
+          <w:b w:val="1"/>
+          <w:rtl w:val="0"/>
+        </w:rPr>
+        <w:t xml:space="preserve"> = 19</w:t>
+      </w:r>
+      <w:r>
+        <w:rPr>
+          <w:rtl w:val="0"/>
+        </w:rPr>
+        <w:t xml:space="preserve"> και </w:t>
+      </w:r>
+      <w:r>
+        <w:rPr>
+          <w:b w:val="1"/>
+          <w:rtl w:val="0"/>
+        </w:rPr>
+        <w:t xml:space="preserve">Ν</w:t>
+      </w:r>
+      <w:r>
+        <w:rPr>
+          <w:b w:val="1"/>
+          <w:vertAlign w:val="subscript"/>
+          <w:rtl w:val="0"/>
+        </w:rPr>
+        <w:t xml:space="preserve">2 </w:t>
+      </w:r>
+      <w:r>
+        <w:rPr>
+          <w:b w:val="1"/>
+          <w:rtl w:val="0"/>
+        </w:rPr>
+        <w:t xml:space="preserve">= 61</w:t>
+      </w:r>
+      <w:r>
+        <w:rPr>
+          <w:rtl w:val="0"/>
+        </w:rPr>
+      </w:r>
+    </w:p>
+    <w:p>
+      <w:pPr>
+        <w:pBdr>
+          <w:top w:color="auto" w:space="0" w:sz="0" w:val="none"/>
+          <w:left w:color="auto" w:space="0" w:sz="0" w:val="none"/>
+          <w:bottom w:color="auto" w:space="0" w:sz="0" w:val="none"/>
+          <w:right w:color="auto" w:space="0" w:sz="0" w:val="none"/>
+          <w:between w:color="auto" w:space="0" w:sz="0" w:val="none"/>
+        </w:pBdr>
+        <w:shd w:fill="ffffff" w:val="clear"/>
+        <w:rPr>
+          <w:vertAlign w:val="subscript"/>
+        </w:rPr>
+      </w:pPr>
       <w:r>
         <w:rPr>
           <w:rtl w:val="0"/>
@@ -8182,18 +9906,10 @@
         <w:rPr>
           <w:rtl w:val="0"/>
         </w:rPr>
-        <w:t xml:space="preserve">Επίπεδο Προγράμματος (L): </w:t>
-      </w:r>
-      <w:r>
-        <w:rPr>
-          <w:b w:val="1"/>
-          <w:rtl w:val="0"/>
-        </w:rPr>
-        <w:t xml:space="preserve">L</w:t>
-      </w:r>
-      <w:r>
-        <w:rPr>
-          <w:b w:val="1"/>
+        <w:t xml:space="preserve">N</w:t>
+      </w:r>
+      <w:r>
+        <w:rPr>
           <w:vertAlign w:val="subscript"/>
           <w:rtl w:val="0"/>
         </w:rPr>
@@ -8201,44 +9917,90 @@
       </w:r>
       <w:r>
         <w:rPr>
-          <w:b w:val="1"/>
-          <w:rtl w:val="0"/>
-        </w:rPr>
-        <w:t xml:space="preserve"> = 2 * n</w:t>
-      </w:r>
-      <w:r>
-        <w:rPr>
-          <w:b w:val="1"/>
+          <w:rtl w:val="0"/>
+        </w:rPr>
+        <w:t xml:space="preserve">/N</w:t>
+      </w:r>
+    </w:p>
+    <w:p>
+      <w:pPr>
+        <w:numPr>
+          <w:ilvl w:val="1"/>
+          <w:numId w:val="6"/>
+        </w:numPr>
+        <w:pBdr>
+          <w:top w:color="auto" w:space="0" w:sz="0" w:val="none"/>
+          <w:left w:color="auto" w:space="0" w:sz="0" w:val="none"/>
+          <w:bottom w:color="auto" w:space="0" w:sz="0" w:val="none"/>
+          <w:right w:color="auto" w:space="0" w:sz="0" w:val="none"/>
+          <w:between w:color="auto" w:space="0" w:sz="0" w:val="none"/>
+        </w:pBdr>
+        <w:shd w:fill="ffffff" w:val="clear"/>
+        <w:ind w:left="1440" w:hanging="360"/>
+        <w:rPr>
+          <w:u w:val="none"/>
+        </w:rPr>
+      </w:pPr>
+      <w:r>
+        <w:rPr>
+          <w:rtl w:val="0"/>
+        </w:rPr>
+        <w:t xml:space="preserve">Ν = 80 + 61 = 141</w:t>
+      </w:r>
+    </w:p>
+    <w:p>
+      <w:pPr>
+        <w:numPr>
+          <w:ilvl w:val="1"/>
+          <w:numId w:val="6"/>
+        </w:numPr>
+        <w:pBdr>
+          <w:top w:color="auto" w:space="0" w:sz="0" w:val="none"/>
+          <w:left w:color="auto" w:space="0" w:sz="0" w:val="none"/>
+          <w:bottom w:color="auto" w:space="0" w:sz="0" w:val="none"/>
+          <w:right w:color="auto" w:space="0" w:sz="0" w:val="none"/>
+          <w:between w:color="auto" w:space="0" w:sz="0" w:val="none"/>
+        </w:pBdr>
+        <w:shd w:fill="ffffff" w:val="clear"/>
+        <w:ind w:left="1440" w:hanging="360"/>
+        <w:rPr>
+          <w:u w:val="none"/>
+        </w:rPr>
+      </w:pPr>
+      <w:r>
+        <w:rPr>
+          <w:rtl w:val="0"/>
+        </w:rPr>
+        <w:t xml:space="preserve">Ν</w:t>
+      </w:r>
+      <w:r>
+        <w:rPr>
           <w:vertAlign w:val="subscript"/>
           <w:rtl w:val="0"/>
         </w:rPr>
-        <w:t xml:space="preserve">2 </w:t>
-      </w:r>
-      <w:r>
-        <w:rPr>
-          <w:b w:val="1"/>
-          <w:rtl w:val="0"/>
-        </w:rPr>
-        <w:t xml:space="preserve">/ n</w:t>
-      </w:r>
-      <w:r>
-        <w:rPr>
-          <w:b w:val="1"/>
+        <w:t xml:space="preserve">est</w:t>
+      </w:r>
+      <w:r>
+        <w:rPr>
+          <w:rtl w:val="0"/>
+        </w:rPr>
+        <w:t xml:space="preserve"> = 17 * log</w:t>
+      </w:r>
+      <w:r>
+        <w:rPr>
           <w:vertAlign w:val="subscript"/>
           <w:rtl w:val="0"/>
         </w:rPr>
-        <w:t xml:space="preserve">1</w:t>
-      </w:r>
-      <w:r>
-        <w:rPr>
-          <w:b w:val="1"/>
-          <w:rtl w:val="0"/>
-        </w:rPr>
-        <w:t xml:space="preserve"> * N</w:t>
-      </w:r>
-      <w:r>
-        <w:rPr>
-          <w:b w:val="1"/>
+        <w:t xml:space="preserve">2</w:t>
+      </w:r>
+      <w:r>
+        <w:rPr>
+          <w:rtl w:val="0"/>
+        </w:rPr>
+        <w:t xml:space="preserve">(17) + 19 * log</w:t>
+      </w:r>
+      <w:r>
+        <w:rPr>
           <w:vertAlign w:val="subscript"/>
           <w:rtl w:val="0"/>
         </w:rPr>
@@ -8248,6 +10010,46 @@
         <w:rPr>
           <w:rtl w:val="0"/>
         </w:rPr>
+        <w:t xml:space="preserve">(19) = 17 * 4.087 + 19 * 4.247 = 69.479 + 80.693 = 150,172</w:t>
+      </w:r>
+    </w:p>
+    <w:p>
+      <w:pPr>
+        <w:numPr>
+          <w:ilvl w:val="1"/>
+          <w:numId w:val="6"/>
+        </w:numPr>
+        <w:pBdr>
+          <w:top w:color="auto" w:space="0" w:sz="0" w:val="none"/>
+          <w:left w:color="auto" w:space="0" w:sz="0" w:val="none"/>
+          <w:bottom w:color="auto" w:space="0" w:sz="0" w:val="none"/>
+          <w:right w:color="auto" w:space="0" w:sz="0" w:val="none"/>
+          <w:between w:color="auto" w:space="0" w:sz="0" w:val="none"/>
+        </w:pBdr>
+        <w:shd w:fill="ffffff" w:val="clear"/>
+        <w:ind w:left="1440" w:hanging="360"/>
+        <w:rPr>
+          <w:u w:val="none"/>
+        </w:rPr>
+      </w:pPr>
+      <w:r>
+        <w:rPr>
+          <w:rtl w:val="0"/>
+        </w:rPr>
+        <w:t xml:space="preserve">Άρα, N</w:t>
+      </w:r>
+      <w:r>
+        <w:rPr>
+          <w:vertAlign w:val="subscript"/>
+          <w:rtl w:val="0"/>
+        </w:rPr>
+        <w:t xml:space="preserve">est</w:t>
+      </w:r>
+      <w:r>
+        <w:rPr>
+          <w:rtl w:val="0"/>
+        </w:rPr>
+        <w:t xml:space="preserve">/N = 150,172 / 141 = 1.065</w:t>
       </w:r>
     </w:p>
     <w:p>
@@ -8273,7 +10075,33 @@
         <w:rPr>
           <w:rtl w:val="0"/>
         </w:rPr>
-        <w:t xml:space="preserve">Επίπεδο Γλώσσας (λ):</w:t>
+        <w:t xml:space="preserve">L = 2 * 19 / 17 * 61 = 38 / 1037 = 0.036</w:t>
+      </w:r>
+    </w:p>
+    <w:p>
+      <w:pPr>
+        <w:numPr>
+          <w:ilvl w:val="0"/>
+          <w:numId w:val="6"/>
+        </w:numPr>
+        <w:pBdr>
+          <w:top w:color="auto" w:space="0" w:sz="0" w:val="none"/>
+          <w:left w:color="auto" w:space="0" w:sz="0" w:val="none"/>
+          <w:bottom w:color="auto" w:space="0" w:sz="0" w:val="none"/>
+          <w:right w:color="auto" w:space="0" w:sz="0" w:val="none"/>
+          <w:between w:color="auto" w:space="0" w:sz="0" w:val="none"/>
+        </w:pBdr>
+        <w:shd w:fill="ffffff" w:val="clear"/>
+        <w:ind w:left="720" w:hanging="360"/>
+        <w:rPr>
+          <w:u w:val="none"/>
+        </w:rPr>
+      </w:pPr>
+      <w:r>
+        <w:rPr>
+          <w:rtl w:val="0"/>
+        </w:rPr>
+        <w:t xml:space="preserve">λ</w:t>
       </w:r>
     </w:p>
     <w:p>
@@ -8299,27 +10127,7 @@
         <w:rPr>
           <w:rtl w:val="0"/>
         </w:rPr>
-        <w:t xml:space="preserve">Λεξιλόγιο: n = n</w:t>
-      </w:r>
-      <w:r>
-        <w:rPr>
-          <w:vertAlign w:val="subscript"/>
-          <w:rtl w:val="0"/>
-        </w:rPr>
-        <w:t xml:space="preserve">1</w:t>
-      </w:r>
-      <w:r>
-        <w:rPr>
-          <w:rtl w:val="0"/>
-        </w:rPr>
-        <w:t xml:space="preserve"> + n</w:t>
-      </w:r>
-      <w:r>
-        <w:rPr>
-          <w:vertAlign w:val="subscript"/>
-          <w:rtl w:val="0"/>
-        </w:rPr>
-        <w:t xml:space="preserve">2</w:t>
+        <w:t xml:space="preserve">n = 17 + 19 = 36</w:t>
       </w:r>
     </w:p>
     <w:p>
@@ -8345,7 +10153,7 @@
         <w:rPr>
           <w:rtl w:val="0"/>
         </w:rPr>
-        <w:t xml:space="preserve"> Όγκος: V = N * log</w:t>
+        <w:t xml:space="preserve">V = 141 * log</w:t>
       </w:r>
       <w:r>
         <w:rPr>
@@ -8358,7 +10166,7 @@
         <w:rPr>
           <w:rtl w:val="0"/>
         </w:rPr>
-        <w:t xml:space="preserve">(n)</w:t>
+        <w:t xml:space="preserve">(36) = 141 * 5.169 = 728.829</w:t>
       </w:r>
     </w:p>
     <w:p>
@@ -8376,23 +10184,18 @@
         </w:pBdr>
         <w:shd w:fill="ffffff" w:val="clear"/>
         <w:ind w:left="1440" w:hanging="360"/>
-      </w:pPr>
-      <w:r>
-        <w:rPr>
-          <w:rtl w:val="0"/>
-        </w:rPr>
-        <w:t xml:space="preserve">Άρα, </w:t>
-      </w:r>
-      <w:r>
-        <w:rPr>
-          <w:b w:val="1"/>
-          <w:rtl w:val="0"/>
-        </w:rPr>
-        <w:t xml:space="preserve">λ = L</w:t>
-      </w:r>
-      <w:r>
-        <w:rPr>
-          <w:b w:val="1"/>
+        <w:rPr>
+          <w:u w:val="none"/>
+        </w:rPr>
+      </w:pPr>
+      <w:r>
+        <w:rPr>
+          <w:rtl w:val="0"/>
+        </w:rPr>
+        <w:t xml:space="preserve">Άρα, λ = 0.036</w:t>
+      </w:r>
+      <w:r>
+        <w:rPr>
           <w:vertAlign w:val="superscript"/>
           <w:rtl w:val="0"/>
         </w:rPr>
@@ -8400,22 +10203,16 @@
       </w:r>
       <w:r>
         <w:rPr>
-          <w:b w:val="1"/>
-          <w:rtl w:val="0"/>
-        </w:rPr>
-        <w:t xml:space="preserve"> * V</w:t>
-      </w:r>
-      <w:r>
-        <w:rPr>
-          <w:rtl w:val="0"/>
-        </w:rPr>
+          <w:rtl w:val="0"/>
+        </w:rPr>
+        <w:t xml:space="preserve"> * 728.829 = 0.944</w:t>
       </w:r>
     </w:p>
     <w:p>
       <w:pPr>
         <w:numPr>
           <w:ilvl w:val="0"/>
-          <w:numId w:val="1"/>
+          <w:numId w:val="6"/>
         </w:numPr>
         <w:pBdr>
           <w:top w:color="auto" w:space="0" w:sz="0" w:val="none"/>
@@ -8434,1255 +10231,7 @@
         <w:rPr>
           <w:rtl w:val="0"/>
         </w:rPr>
-        <w:t xml:space="preserve">Λόγος αριθμού γραμμών σχολίων προς τον αριθμό φυσικών γραμμών κώδικα: </w:t>
-      </w:r>
-      <w:r>
-        <w:rPr>
-          <w:b w:val="1"/>
-          <w:rtl w:val="0"/>
-        </w:rPr>
-        <w:t xml:space="preserve">C = γραμμές σχολίων / φυσικός αριθμός</w:t>
-      </w:r>
-      <w:r>
-        <w:rPr>
-          <w:b w:val="1"/>
-          <w:vertAlign w:val="superscript"/>
-        </w:rPr>
-        <w:footnoteReference w:customMarkFollows="0" w:id="1"/>
-      </w:r>
-      <w:r>
-        <w:rPr>
-          <w:rtl w:val="0"/>
-        </w:rPr>
-        <w:t xml:space="preserve"> κώδικα όπου φυσικός αριθμός κώδικα = # των γραμμών λαμβάνοντας υπόψιν σχόλια και κενές γραμμές</w:t>
-      </w:r>
-      <w:r>
-        <w:rPr>
-          <w:rtl w:val="0"/>
-        </w:rPr>
-      </w:r>
-    </w:p>
-    <w:p>
-      <w:pPr>
-        <w:pBdr>
-          <w:top w:color="auto" w:space="0" w:sz="0" w:val="none"/>
-          <w:left w:color="auto" w:space="0" w:sz="0" w:val="none"/>
-          <w:bottom w:color="auto" w:space="0" w:sz="0" w:val="none"/>
-          <w:right w:color="auto" w:space="0" w:sz="0" w:val="none"/>
-          <w:between w:color="auto" w:space="0" w:sz="0" w:val="none"/>
-        </w:pBdr>
-        <w:shd w:fill="ffffff" w:val="clear"/>
-        <w:rPr/>
-      </w:pPr>
-      <w:r>
-        <w:rPr>
-          <w:rtl w:val="0"/>
-        </w:rPr>
-      </w:r>
-    </w:p>
-    <w:p>
-      <w:pPr>
-        <w:pBdr>
-          <w:top w:color="auto" w:space="0" w:sz="0" w:val="none"/>
-          <w:left w:color="auto" w:space="0" w:sz="0" w:val="none"/>
-          <w:bottom w:color="auto" w:space="0" w:sz="0" w:val="none"/>
-          <w:right w:color="auto" w:space="0" w:sz="0" w:val="none"/>
-          <w:between w:color="auto" w:space="0" w:sz="0" w:val="none"/>
-        </w:pBdr>
-        <w:shd w:fill="ffffff" w:val="clear"/>
-        <w:rPr/>
-      </w:pPr>
-      <w:r>
-        <w:rPr>
-          <w:rtl w:val="0"/>
-        </w:rPr>
-      </w:r>
-    </w:p>
-    <w:p>
-      <w:pPr>
-        <w:pBdr>
-          <w:top w:color="auto" w:space="0" w:sz="0" w:val="none"/>
-          <w:left w:color="auto" w:space="0" w:sz="0" w:val="none"/>
-          <w:bottom w:color="auto" w:space="0" w:sz="0" w:val="none"/>
-          <w:right w:color="auto" w:space="0" w:sz="0" w:val="none"/>
-          <w:between w:color="auto" w:space="0" w:sz="0" w:val="none"/>
-        </w:pBdr>
-        <w:shd w:fill="ffffff" w:val="clear"/>
-        <w:rPr>
-          <w:i w:val="1"/>
-        </w:rPr>
-      </w:pPr>
-      <w:r>
-        <w:rPr>
-          <w:i w:val="1"/>
-          <w:rtl w:val="0"/>
-        </w:rPr>
-        <w:t xml:space="preserve">Α’ υλοποίηση (sort_numbers_ascending)</w:t>
-      </w:r>
-    </w:p>
-    <w:p>
-      <w:pPr>
-        <w:pBdr>
-          <w:top w:color="auto" w:space="0" w:sz="0" w:val="none"/>
-          <w:left w:color="auto" w:space="0" w:sz="0" w:val="none"/>
-          <w:bottom w:color="auto" w:space="0" w:sz="0" w:val="none"/>
-          <w:right w:color="auto" w:space="0" w:sz="0" w:val="none"/>
-          <w:between w:color="auto" w:space="0" w:sz="0" w:val="none"/>
-        </w:pBdr>
-        <w:shd w:fill="ffffff" w:val="clear"/>
-        <w:rPr>
-          <w:i w:val="1"/>
-        </w:rPr>
-      </w:pPr>
-      <w:r>
-        <w:rPr>
-          <w:rtl w:val="0"/>
-        </w:rPr>
-      </w:r>
-    </w:p>
-    <w:p>
-      <w:pPr>
-        <w:pBdr>
-          <w:top w:color="auto" w:space="0" w:sz="0" w:val="none"/>
-          <w:left w:color="auto" w:space="0" w:sz="0" w:val="none"/>
-          <w:bottom w:color="auto" w:space="0" w:sz="0" w:val="none"/>
-          <w:right w:color="auto" w:space="0" w:sz="0" w:val="none"/>
-          <w:between w:color="auto" w:space="0" w:sz="0" w:val="none"/>
-        </w:pBdr>
-        <w:shd w:fill="ffffff" w:val="clear"/>
-        <w:rPr>
-          <w:b w:val="1"/>
-          <w:vertAlign w:val="subscript"/>
-        </w:rPr>
-      </w:pPr>
-      <w:r>
-        <w:rPr>
-          <w:rtl w:val="0"/>
-        </w:rPr>
-        <w:t xml:space="preserve">Υπενθυμίζεται ότι </w:t>
-      </w:r>
-      <w:r>
-        <w:rPr>
-          <w:b w:val="1"/>
-          <w:rtl w:val="0"/>
-        </w:rPr>
-        <w:t xml:space="preserve">n</w:t>
-      </w:r>
-      <w:r>
-        <w:rPr>
-          <w:b w:val="1"/>
-          <w:vertAlign w:val="subscript"/>
-          <w:rtl w:val="0"/>
-        </w:rPr>
-        <w:t xml:space="preserve">1 </w:t>
-      </w:r>
-      <w:r>
-        <w:rPr>
-          <w:b w:val="1"/>
-          <w:rtl w:val="0"/>
-        </w:rPr>
-        <w:t xml:space="preserve">= 15, N</w:t>
-      </w:r>
-      <w:r>
-        <w:rPr>
-          <w:b w:val="1"/>
-          <w:vertAlign w:val="subscript"/>
-          <w:rtl w:val="0"/>
-        </w:rPr>
-        <w:t xml:space="preserve">1</w:t>
-      </w:r>
-      <w:r>
-        <w:rPr>
-          <w:b w:val="1"/>
-          <w:rtl w:val="0"/>
-        </w:rPr>
-        <w:t xml:space="preserve"> = 47, n</w:t>
-      </w:r>
-      <w:r>
-        <w:rPr>
-          <w:b w:val="1"/>
-          <w:vertAlign w:val="subscript"/>
-          <w:rtl w:val="0"/>
-        </w:rPr>
-        <w:t xml:space="preserve">2</w:t>
-      </w:r>
-      <w:r>
-        <w:rPr>
-          <w:b w:val="1"/>
-          <w:rtl w:val="0"/>
-        </w:rPr>
-        <w:t xml:space="preserve"> = 9</w:t>
-      </w:r>
-      <w:r>
-        <w:rPr>
-          <w:rtl w:val="0"/>
-        </w:rPr>
-        <w:t xml:space="preserve"> και </w:t>
-      </w:r>
-      <w:r>
-        <w:rPr>
-          <w:b w:val="1"/>
-          <w:rtl w:val="0"/>
-        </w:rPr>
-        <w:t xml:space="preserve">Ν</w:t>
-      </w:r>
-      <w:r>
-        <w:rPr>
-          <w:b w:val="1"/>
-          <w:vertAlign w:val="subscript"/>
-          <w:rtl w:val="0"/>
-        </w:rPr>
-        <w:t xml:space="preserve">2 </w:t>
-      </w:r>
-      <w:r>
-        <w:rPr>
-          <w:b w:val="1"/>
-          <w:rtl w:val="0"/>
-        </w:rPr>
-        <w:t xml:space="preserve">= 32</w:t>
-      </w:r>
-      <w:r>
-        <w:rPr>
-          <w:rtl w:val="0"/>
-        </w:rPr>
-      </w:r>
-    </w:p>
-    <w:p>
-      <w:pPr>
-        <w:pBdr>
-          <w:top w:color="auto" w:space="0" w:sz="0" w:val="none"/>
-          <w:left w:color="auto" w:space="0" w:sz="0" w:val="none"/>
-          <w:bottom w:color="auto" w:space="0" w:sz="0" w:val="none"/>
-          <w:right w:color="auto" w:space="0" w:sz="0" w:val="none"/>
-          <w:between w:color="auto" w:space="0" w:sz="0" w:val="none"/>
-        </w:pBdr>
-        <w:shd w:fill="ffffff" w:val="clear"/>
-        <w:rPr>
-          <w:i w:val="1"/>
-        </w:rPr>
-      </w:pPr>
-      <w:r>
-        <w:rPr>
-          <w:rtl w:val="0"/>
-        </w:rPr>
-      </w:r>
-    </w:p>
-    <w:p>
-      <w:pPr>
-        <w:pBdr>
-          <w:top w:color="auto" w:space="0" w:sz="0" w:val="none"/>
-          <w:left w:color="auto" w:space="0" w:sz="0" w:val="none"/>
-          <w:bottom w:color="auto" w:space="0" w:sz="0" w:val="none"/>
-          <w:right w:color="auto" w:space="0" w:sz="0" w:val="none"/>
-          <w:between w:color="auto" w:space="0" w:sz="0" w:val="none"/>
-        </w:pBdr>
-        <w:shd w:fill="ffffff" w:val="clear"/>
-        <w:rPr>
-          <w:i w:val="1"/>
-        </w:rPr>
-      </w:pPr>
-      <w:r>
-        <w:rPr>
-          <w:rtl w:val="0"/>
-        </w:rPr>
-      </w:r>
-    </w:p>
-    <w:p>
-      <w:pPr>
-        <w:pBdr>
-          <w:top w:color="auto" w:space="0" w:sz="0" w:val="none"/>
-          <w:left w:color="auto" w:space="0" w:sz="0" w:val="none"/>
-          <w:bottom w:color="auto" w:space="0" w:sz="0" w:val="none"/>
-          <w:right w:color="auto" w:space="0" w:sz="0" w:val="none"/>
-          <w:between w:color="auto" w:space="0" w:sz="0" w:val="none"/>
-        </w:pBdr>
-        <w:shd w:fill="ffffff" w:val="clear"/>
-        <w:rPr>
-          <w:i w:val="1"/>
-        </w:rPr>
-      </w:pPr>
-      <w:r>
-        <w:rPr>
-          <w:rtl w:val="0"/>
-        </w:rPr>
-      </w:r>
-    </w:p>
-    <w:p>
-      <w:pPr>
-        <w:pBdr>
-          <w:top w:color="auto" w:space="0" w:sz="0" w:val="none"/>
-          <w:left w:color="auto" w:space="0" w:sz="0" w:val="none"/>
-          <w:bottom w:color="auto" w:space="0" w:sz="0" w:val="none"/>
-          <w:right w:color="auto" w:space="0" w:sz="0" w:val="none"/>
-          <w:between w:color="auto" w:space="0" w:sz="0" w:val="none"/>
-        </w:pBdr>
-        <w:shd w:fill="ffffff" w:val="clear"/>
-        <w:rPr>
-          <w:i w:val="1"/>
-        </w:rPr>
-      </w:pPr>
-      <w:r>
-        <w:rPr>
-          <w:rtl w:val="0"/>
-        </w:rPr>
-      </w:r>
-    </w:p>
-    <w:p>
-      <w:pPr>
-        <w:numPr>
-          <w:ilvl w:val="0"/>
-          <w:numId w:val="2"/>
-        </w:numPr>
-        <w:pBdr>
-          <w:top w:color="auto" w:space="0" w:sz="0" w:val="none"/>
-          <w:left w:color="auto" w:space="0" w:sz="0" w:val="none"/>
-          <w:bottom w:color="auto" w:space="0" w:sz="0" w:val="none"/>
-          <w:right w:color="auto" w:space="0" w:sz="0" w:val="none"/>
-          <w:between w:color="auto" w:space="0" w:sz="0" w:val="none"/>
-        </w:pBdr>
-        <w:shd w:fill="ffffff" w:val="clear"/>
-        <w:ind w:left="720" w:hanging="360"/>
-        <w:rPr>
-          <w:u w:val="none"/>
-        </w:rPr>
-      </w:pPr>
-      <w:r>
-        <w:rPr>
-          <w:rtl w:val="0"/>
-        </w:rPr>
-        <w:t xml:space="preserve">N</w:t>
-      </w:r>
-      <w:r>
-        <w:rPr>
-          <w:vertAlign w:val="subscript"/>
-          <w:rtl w:val="0"/>
-        </w:rPr>
-        <w:t xml:space="preserve">est</w:t>
-      </w:r>
-      <w:r>
-        <w:rPr>
-          <w:rtl w:val="0"/>
-        </w:rPr>
-        <w:t xml:space="preserve">/N</w:t>
-      </w:r>
-    </w:p>
-    <w:p>
-      <w:pPr>
-        <w:numPr>
-          <w:ilvl w:val="1"/>
-          <w:numId w:val="2"/>
-        </w:numPr>
-        <w:pBdr>
-          <w:top w:color="auto" w:space="0" w:sz="0" w:val="none"/>
-          <w:left w:color="auto" w:space="0" w:sz="0" w:val="none"/>
-          <w:bottom w:color="auto" w:space="0" w:sz="0" w:val="none"/>
-          <w:right w:color="auto" w:space="0" w:sz="0" w:val="none"/>
-          <w:between w:color="auto" w:space="0" w:sz="0" w:val="none"/>
-        </w:pBdr>
-        <w:shd w:fill="ffffff" w:val="clear"/>
-        <w:ind w:left="1440" w:hanging="360"/>
-      </w:pPr>
-      <w:r>
-        <w:rPr>
-          <w:rtl w:val="0"/>
-        </w:rPr>
-        <w:t xml:space="preserve">Ν = 47 + 32 = 79</w:t>
-      </w:r>
-    </w:p>
-    <w:p>
-      <w:pPr>
-        <w:numPr>
-          <w:ilvl w:val="1"/>
-          <w:numId w:val="2"/>
-        </w:numPr>
-        <w:pBdr>
-          <w:top w:color="auto" w:space="0" w:sz="0" w:val="none"/>
-          <w:left w:color="auto" w:space="0" w:sz="0" w:val="none"/>
-          <w:bottom w:color="auto" w:space="0" w:sz="0" w:val="none"/>
-          <w:right w:color="auto" w:space="0" w:sz="0" w:val="none"/>
-          <w:between w:color="auto" w:space="0" w:sz="0" w:val="none"/>
-        </w:pBdr>
-        <w:shd w:fill="ffffff" w:val="clear"/>
-        <w:ind w:left="1440" w:hanging="360"/>
-      </w:pPr>
-      <w:r>
-        <w:rPr>
-          <w:rtl w:val="0"/>
-        </w:rPr>
-        <w:t xml:space="preserve">Ν</w:t>
-      </w:r>
-      <w:r>
-        <w:rPr>
-          <w:vertAlign w:val="subscript"/>
-          <w:rtl w:val="0"/>
-        </w:rPr>
-        <w:t xml:space="preserve">est</w:t>
-      </w:r>
-      <w:r>
-        <w:rPr>
-          <w:rtl w:val="0"/>
-        </w:rPr>
-        <w:t xml:space="preserve"> = 15 * log</w:t>
-      </w:r>
-      <w:r>
-        <w:rPr>
-          <w:vertAlign w:val="subscript"/>
-          <w:rtl w:val="0"/>
-        </w:rPr>
-        <w:t xml:space="preserve">2</w:t>
-      </w:r>
-      <w:r>
-        <w:rPr>
-          <w:rtl w:val="0"/>
-        </w:rPr>
-        <w:t xml:space="preserve">(15) + 9 * log</w:t>
-      </w:r>
-      <w:r>
-        <w:rPr>
-          <w:vertAlign w:val="subscript"/>
-          <w:rtl w:val="0"/>
-        </w:rPr>
-        <w:t xml:space="preserve">2</w:t>
-      </w:r>
-      <w:r>
-        <w:rPr>
-          <w:rtl w:val="0"/>
-        </w:rPr>
-        <w:t xml:space="preserve">(9) = 15 * 3.906 + 9 * 3.169 = 58.59 + 28.521 = 87.111 </w:t>
-      </w:r>
-    </w:p>
-    <w:p>
-      <w:pPr>
-        <w:numPr>
-          <w:ilvl w:val="1"/>
-          <w:numId w:val="2"/>
-        </w:numPr>
-        <w:pBdr>
-          <w:top w:color="auto" w:space="0" w:sz="0" w:val="none"/>
-          <w:left w:color="auto" w:space="0" w:sz="0" w:val="none"/>
-          <w:bottom w:color="auto" w:space="0" w:sz="0" w:val="none"/>
-          <w:right w:color="auto" w:space="0" w:sz="0" w:val="none"/>
-          <w:between w:color="auto" w:space="0" w:sz="0" w:val="none"/>
-        </w:pBdr>
-        <w:shd w:fill="ffffff" w:val="clear"/>
-        <w:ind w:left="1440" w:hanging="360"/>
-        <w:rPr>
-          <w:u w:val="none"/>
-        </w:rPr>
-      </w:pPr>
-      <w:r>
-        <w:rPr>
-          <w:rtl w:val="0"/>
-        </w:rPr>
-        <w:t xml:space="preserve">Άρα, N</w:t>
-      </w:r>
-      <w:r>
-        <w:rPr>
-          <w:vertAlign w:val="subscript"/>
-          <w:rtl w:val="0"/>
-        </w:rPr>
-        <w:t xml:space="preserve">est</w:t>
-      </w:r>
-      <w:r>
-        <w:rPr>
-          <w:rtl w:val="0"/>
-        </w:rPr>
-        <w:t xml:space="preserve">/N = 87.111 / 79 = 1,102</w:t>
-      </w:r>
-    </w:p>
-    <w:p>
-      <w:pPr>
-        <w:numPr>
-          <w:ilvl w:val="0"/>
-          <w:numId w:val="2"/>
-        </w:numPr>
-        <w:pBdr>
-          <w:top w:color="auto" w:space="0" w:sz="0" w:val="none"/>
-          <w:left w:color="auto" w:space="0" w:sz="0" w:val="none"/>
-          <w:bottom w:color="auto" w:space="0" w:sz="0" w:val="none"/>
-          <w:right w:color="auto" w:space="0" w:sz="0" w:val="none"/>
-          <w:between w:color="auto" w:space="0" w:sz="0" w:val="none"/>
-        </w:pBdr>
-        <w:shd w:fill="ffffff" w:val="clear"/>
-        <w:ind w:left="720" w:hanging="360"/>
-        <w:rPr>
-          <w:u w:val="none"/>
-        </w:rPr>
-      </w:pPr>
-      <w:r>
-        <w:rPr>
-          <w:rtl w:val="0"/>
-        </w:rPr>
-        <w:t xml:space="preserve">L =  L</w:t>
-      </w:r>
-      <w:r>
-        <w:rPr>
-          <w:vertAlign w:val="subscript"/>
-          <w:rtl w:val="0"/>
-        </w:rPr>
-        <w:t xml:space="preserve">est</w:t>
-      </w:r>
-      <w:r>
-        <w:rPr>
-          <w:rtl w:val="0"/>
-        </w:rPr>
-        <w:t xml:space="preserve"> = 2 * 9 / 15 * 32 = 18 / 480 = 0.037</w:t>
-      </w:r>
-      <w:r>
-        <w:rPr>
-          <w:rtl w:val="0"/>
-        </w:rPr>
-      </w:r>
-    </w:p>
-    <w:p>
-      <w:pPr>
-        <w:numPr>
-          <w:ilvl w:val="0"/>
-          <w:numId w:val="2"/>
-        </w:numPr>
-        <w:pBdr>
-          <w:top w:color="auto" w:space="0" w:sz="0" w:val="none"/>
-          <w:left w:color="auto" w:space="0" w:sz="0" w:val="none"/>
-          <w:bottom w:color="auto" w:space="0" w:sz="0" w:val="none"/>
-          <w:right w:color="auto" w:space="0" w:sz="0" w:val="none"/>
-          <w:between w:color="auto" w:space="0" w:sz="0" w:val="none"/>
-        </w:pBdr>
-        <w:shd w:fill="ffffff" w:val="clear"/>
-        <w:ind w:left="720" w:hanging="360"/>
-        <w:rPr>
-          <w:u w:val="none"/>
-        </w:rPr>
-      </w:pPr>
-      <w:r>
-        <w:rPr>
-          <w:rtl w:val="0"/>
-        </w:rPr>
-        <w:t xml:space="preserve">λ</w:t>
-      </w:r>
-    </w:p>
-    <w:p>
-      <w:pPr>
-        <w:numPr>
-          <w:ilvl w:val="1"/>
-          <w:numId w:val="2"/>
-        </w:numPr>
-        <w:pBdr>
-          <w:top w:color="auto" w:space="0" w:sz="0" w:val="none"/>
-          <w:left w:color="auto" w:space="0" w:sz="0" w:val="none"/>
-          <w:bottom w:color="auto" w:space="0" w:sz="0" w:val="none"/>
-          <w:right w:color="auto" w:space="0" w:sz="0" w:val="none"/>
-          <w:between w:color="auto" w:space="0" w:sz="0" w:val="none"/>
-        </w:pBdr>
-        <w:shd w:fill="ffffff" w:val="clear"/>
-        <w:ind w:left="1440" w:hanging="360"/>
-      </w:pPr>
-      <w:r>
-        <w:rPr>
-          <w:rtl w:val="0"/>
-        </w:rPr>
-        <w:t xml:space="preserve">n = 15 + 9 = 24</w:t>
-      </w:r>
-    </w:p>
-    <w:p>
-      <w:pPr>
-        <w:numPr>
-          <w:ilvl w:val="1"/>
-          <w:numId w:val="2"/>
-        </w:numPr>
-        <w:pBdr>
-          <w:top w:color="auto" w:space="0" w:sz="0" w:val="none"/>
-          <w:left w:color="auto" w:space="0" w:sz="0" w:val="none"/>
-          <w:bottom w:color="auto" w:space="0" w:sz="0" w:val="none"/>
-          <w:right w:color="auto" w:space="0" w:sz="0" w:val="none"/>
-          <w:between w:color="auto" w:space="0" w:sz="0" w:val="none"/>
-        </w:pBdr>
-        <w:shd w:fill="ffffff" w:val="clear"/>
-        <w:ind w:left="1440" w:hanging="360"/>
-      </w:pPr>
-      <w:r>
-        <w:rPr>
-          <w:rtl w:val="0"/>
-        </w:rPr>
-        <w:t xml:space="preserve">V = 79 * log</w:t>
-      </w:r>
-      <w:r>
-        <w:rPr>
-          <w:vertAlign w:val="subscript"/>
-          <w:rtl w:val="0"/>
-        </w:rPr>
-        <w:t xml:space="preserve">2</w:t>
-      </w:r>
-      <w:r>
-        <w:rPr>
-          <w:rtl w:val="0"/>
-        </w:rPr>
-        <w:t xml:space="preserve">(24) = 79 * 4.584 = 362.136</w:t>
-      </w:r>
-    </w:p>
-    <w:p>
-      <w:pPr>
-        <w:numPr>
-          <w:ilvl w:val="1"/>
-          <w:numId w:val="2"/>
-        </w:numPr>
-        <w:pBdr>
-          <w:top w:color="auto" w:space="0" w:sz="0" w:val="none"/>
-          <w:left w:color="auto" w:space="0" w:sz="0" w:val="none"/>
-          <w:bottom w:color="auto" w:space="0" w:sz="0" w:val="none"/>
-          <w:right w:color="auto" w:space="0" w:sz="0" w:val="none"/>
-          <w:between w:color="auto" w:space="0" w:sz="0" w:val="none"/>
-        </w:pBdr>
-        <w:shd w:fill="ffffff" w:val="clear"/>
-        <w:ind w:left="1440" w:hanging="360"/>
-        <w:rPr>
-          <w:u w:val="none"/>
-        </w:rPr>
-      </w:pPr>
-      <w:r>
-        <w:rPr>
-          <w:rtl w:val="0"/>
-        </w:rPr>
-        <w:t xml:space="preserve">Άρα, λ = L</w:t>
-      </w:r>
-      <w:r>
-        <w:rPr>
-          <w:vertAlign w:val="superscript"/>
-          <w:rtl w:val="0"/>
-        </w:rPr>
-        <w:t xml:space="preserve">2</w:t>
-      </w:r>
-      <w:r>
-        <w:rPr>
-          <w:rtl w:val="0"/>
-        </w:rPr>
-        <w:t xml:space="preserve"> * V = 0.037</w:t>
-      </w:r>
-      <w:r>
-        <w:rPr>
-          <w:vertAlign w:val="superscript"/>
-          <w:rtl w:val="0"/>
-        </w:rPr>
-        <w:t xml:space="preserve">2</w:t>
-      </w:r>
-      <w:r>
-        <w:rPr>
-          <w:rtl w:val="0"/>
-        </w:rPr>
-        <w:t xml:space="preserve"> * 362.136 = 0.495</w:t>
-      </w:r>
-    </w:p>
-    <w:p>
-      <w:pPr>
-        <w:numPr>
-          <w:ilvl w:val="0"/>
-          <w:numId w:val="2"/>
-        </w:numPr>
-        <w:pBdr>
-          <w:top w:color="auto" w:space="0" w:sz="0" w:val="none"/>
-          <w:left w:color="auto" w:space="0" w:sz="0" w:val="none"/>
-          <w:bottom w:color="auto" w:space="0" w:sz="0" w:val="none"/>
-          <w:right w:color="auto" w:space="0" w:sz="0" w:val="none"/>
-          <w:between w:color="auto" w:space="0" w:sz="0" w:val="none"/>
-        </w:pBdr>
-        <w:shd w:fill="ffffff" w:val="clear"/>
-        <w:ind w:left="720" w:hanging="360"/>
-        <w:rPr>
-          <w:u w:val="none"/>
-        </w:rPr>
-      </w:pPr>
-      <w:r>
-        <w:rPr>
-          <w:rtl w:val="0"/>
-        </w:rPr>
-        <w:t xml:space="preserve">C</w:t>
-      </w:r>
-      <w:r>
-        <w:rPr>
-          <w:vertAlign w:val="superscript"/>
-        </w:rPr>
-        <w:footnoteReference w:customMarkFollows="0" w:id="2"/>
-      </w:r>
-      <w:r>
-        <w:rPr>
-          <w:rtl w:val="0"/>
-        </w:rPr>
-        <w:t xml:space="preserve"> = 1 / 17 = 0.058</w:t>
-      </w:r>
-      <w:r>
-        <w:rPr>
-          <w:rtl w:val="0"/>
-        </w:rPr>
-      </w:r>
-    </w:p>
-    <w:p>
-      <w:pPr>
-        <w:pBdr>
-          <w:top w:color="auto" w:space="0" w:sz="0" w:val="none"/>
-          <w:left w:color="auto" w:space="0" w:sz="0" w:val="none"/>
-          <w:bottom w:color="auto" w:space="0" w:sz="0" w:val="none"/>
-          <w:right w:color="auto" w:space="0" w:sz="0" w:val="none"/>
-          <w:between w:color="auto" w:space="0" w:sz="0" w:val="none"/>
-        </w:pBdr>
-        <w:shd w:fill="ffffff" w:val="clear"/>
-        <w:ind w:left="0" w:firstLine="0"/>
-        <w:rPr/>
-      </w:pPr>
-      <w:r>
-        <w:rPr>
-          <w:rtl w:val="0"/>
-        </w:rPr>
-      </w:r>
-    </w:p>
-    <w:p>
-      <w:pPr>
-        <w:pBdr>
-          <w:top w:color="auto" w:space="0" w:sz="0" w:val="none"/>
-          <w:left w:color="auto" w:space="0" w:sz="0" w:val="none"/>
-          <w:bottom w:color="auto" w:space="0" w:sz="0" w:val="none"/>
-          <w:right w:color="auto" w:space="0" w:sz="0" w:val="none"/>
-          <w:between w:color="auto" w:space="0" w:sz="0" w:val="none"/>
-        </w:pBdr>
-        <w:shd w:fill="ffffff" w:val="clear"/>
-        <w:rPr>
-          <w:i w:val="1"/>
-        </w:rPr>
-      </w:pPr>
-      <w:r>
-        <w:rPr>
-          <w:rtl w:val="0"/>
-        </w:rPr>
-      </w:r>
-    </w:p>
-    <w:p>
-      <w:pPr>
-        <w:pBdr>
-          <w:top w:color="auto" w:space="0" w:sz="0" w:val="none"/>
-          <w:left w:color="auto" w:space="0" w:sz="0" w:val="none"/>
-          <w:bottom w:color="auto" w:space="0" w:sz="0" w:val="none"/>
-          <w:right w:color="auto" w:space="0" w:sz="0" w:val="none"/>
-          <w:between w:color="auto" w:space="0" w:sz="0" w:val="none"/>
-        </w:pBdr>
-        <w:shd w:fill="ffffff" w:val="clear"/>
-        <w:rPr/>
-      </w:pPr>
-      <w:r>
-        <w:rPr>
-          <w:i w:val="1"/>
-          <w:rtl w:val="0"/>
-        </w:rPr>
-        <w:t xml:space="preserve">Α’ υλοποίηση (main)</w:t>
-      </w:r>
-      <w:r>
-        <w:rPr>
-          <w:rtl w:val="0"/>
-        </w:rPr>
-      </w:r>
-    </w:p>
-    <w:p>
-      <w:pPr>
-        <w:pBdr>
-          <w:top w:color="auto" w:space="0" w:sz="0" w:val="none"/>
-          <w:left w:color="auto" w:space="0" w:sz="0" w:val="none"/>
-          <w:bottom w:color="auto" w:space="0" w:sz="0" w:val="none"/>
-          <w:right w:color="auto" w:space="0" w:sz="0" w:val="none"/>
-          <w:between w:color="auto" w:space="0" w:sz="0" w:val="none"/>
-        </w:pBdr>
-        <w:shd w:fill="ffffff" w:val="clear"/>
-        <w:ind w:left="0" w:firstLine="0"/>
-        <w:rPr/>
-      </w:pPr>
-      <w:r>
-        <w:rPr>
-          <w:rtl w:val="0"/>
-        </w:rPr>
-      </w:r>
-    </w:p>
-    <w:p>
-      <w:pPr>
-        <w:pBdr>
-          <w:top w:color="auto" w:space="0" w:sz="0" w:val="none"/>
-          <w:left w:color="auto" w:space="0" w:sz="0" w:val="none"/>
-          <w:bottom w:color="auto" w:space="0" w:sz="0" w:val="none"/>
-          <w:right w:color="auto" w:space="0" w:sz="0" w:val="none"/>
-          <w:between w:color="auto" w:space="0" w:sz="0" w:val="none"/>
-        </w:pBdr>
-        <w:shd w:fill="ffffff" w:val="clear"/>
-        <w:rPr/>
-      </w:pPr>
-      <w:r>
-        <w:rPr>
-          <w:rtl w:val="0"/>
-        </w:rPr>
-        <w:t xml:space="preserve">Υπενθυμίζεται ότι </w:t>
-      </w:r>
-      <w:r>
-        <w:rPr>
-          <w:b w:val="1"/>
-          <w:rtl w:val="0"/>
-        </w:rPr>
-        <w:t xml:space="preserve">n</w:t>
-      </w:r>
-      <w:r>
-        <w:rPr>
-          <w:b w:val="1"/>
-          <w:vertAlign w:val="subscript"/>
-          <w:rtl w:val="0"/>
-        </w:rPr>
-        <w:t xml:space="preserve">1 </w:t>
-      </w:r>
-      <w:r>
-        <w:rPr>
-          <w:b w:val="1"/>
-          <w:rtl w:val="0"/>
-        </w:rPr>
-        <w:t xml:space="preserve">= 16, N</w:t>
-      </w:r>
-      <w:r>
-        <w:rPr>
-          <w:b w:val="1"/>
-          <w:vertAlign w:val="subscript"/>
-          <w:rtl w:val="0"/>
-        </w:rPr>
-        <w:t xml:space="preserve">1</w:t>
-      </w:r>
-      <w:r>
-        <w:rPr>
-          <w:b w:val="1"/>
-          <w:rtl w:val="0"/>
-        </w:rPr>
-        <w:t xml:space="preserve"> = 32, n</w:t>
-      </w:r>
-      <w:r>
-        <w:rPr>
-          <w:b w:val="1"/>
-          <w:vertAlign w:val="subscript"/>
-          <w:rtl w:val="0"/>
-        </w:rPr>
-        <w:t xml:space="preserve">2</w:t>
-      </w:r>
-      <w:r>
-        <w:rPr>
-          <w:b w:val="1"/>
-          <w:rtl w:val="0"/>
-        </w:rPr>
-        <w:t xml:space="preserve"> = 11</w:t>
-      </w:r>
-      <w:r>
-        <w:rPr>
-          <w:rtl w:val="0"/>
-        </w:rPr>
-        <w:t xml:space="preserve"> και </w:t>
-      </w:r>
-      <w:r>
-        <w:rPr>
-          <w:b w:val="1"/>
-          <w:rtl w:val="0"/>
-        </w:rPr>
-        <w:t xml:space="preserve">Ν</w:t>
-      </w:r>
-      <w:r>
-        <w:rPr>
-          <w:b w:val="1"/>
-          <w:vertAlign w:val="subscript"/>
-          <w:rtl w:val="0"/>
-        </w:rPr>
-        <w:t xml:space="preserve">2 </w:t>
-      </w:r>
-      <w:r>
-        <w:rPr>
-          <w:b w:val="1"/>
-          <w:rtl w:val="0"/>
-        </w:rPr>
-        <w:t xml:space="preserve">= 22</w:t>
-      </w:r>
-      <w:r>
-        <w:rPr>
-          <w:rtl w:val="0"/>
-        </w:rPr>
-      </w:r>
-    </w:p>
-    <w:p>
-      <w:pPr>
-        <w:pBdr>
-          <w:top w:color="auto" w:space="0" w:sz="0" w:val="none"/>
-          <w:left w:color="auto" w:space="0" w:sz="0" w:val="none"/>
-          <w:bottom w:color="auto" w:space="0" w:sz="0" w:val="none"/>
-          <w:right w:color="auto" w:space="0" w:sz="0" w:val="none"/>
-          <w:between w:color="auto" w:space="0" w:sz="0" w:val="none"/>
-        </w:pBdr>
-        <w:shd w:fill="ffffff" w:val="clear"/>
-        <w:ind w:left="0" w:firstLine="0"/>
-        <w:rPr>
-          <w:vertAlign w:val="subscript"/>
-        </w:rPr>
-      </w:pPr>
-      <w:r>
-        <w:rPr>
-          <w:rtl w:val="0"/>
-        </w:rPr>
-      </w:r>
-    </w:p>
-    <w:p>
-      <w:pPr>
-        <w:numPr>
-          <w:ilvl w:val="0"/>
-          <w:numId w:val="4"/>
-        </w:numPr>
-        <w:pBdr>
-          <w:top w:color="auto" w:space="0" w:sz="0" w:val="none"/>
-          <w:left w:color="auto" w:space="0" w:sz="0" w:val="none"/>
-          <w:bottom w:color="auto" w:space="0" w:sz="0" w:val="none"/>
-          <w:right w:color="auto" w:space="0" w:sz="0" w:val="none"/>
-          <w:between w:color="auto" w:space="0" w:sz="0" w:val="none"/>
-        </w:pBdr>
-        <w:shd w:fill="ffffff" w:val="clear"/>
-        <w:ind w:left="720" w:hanging="360"/>
-        <w:rPr>
-          <w:u w:val="none"/>
-        </w:rPr>
-      </w:pPr>
-      <w:r>
-        <w:rPr>
-          <w:rtl w:val="0"/>
-        </w:rPr>
-        <w:t xml:space="preserve">N</w:t>
-      </w:r>
-      <w:r>
-        <w:rPr>
-          <w:vertAlign w:val="subscript"/>
-          <w:rtl w:val="0"/>
-        </w:rPr>
-        <w:t xml:space="preserve">est</w:t>
-      </w:r>
-      <w:r>
-        <w:rPr>
-          <w:rtl w:val="0"/>
-        </w:rPr>
-        <w:t xml:space="preserve">/N</w:t>
-      </w:r>
-    </w:p>
-    <w:p>
-      <w:pPr>
-        <w:numPr>
-          <w:ilvl w:val="1"/>
-          <w:numId w:val="4"/>
-        </w:numPr>
-        <w:pBdr>
-          <w:top w:color="auto" w:space="0" w:sz="0" w:val="none"/>
-          <w:left w:color="auto" w:space="0" w:sz="0" w:val="none"/>
-          <w:bottom w:color="auto" w:space="0" w:sz="0" w:val="none"/>
-          <w:right w:color="auto" w:space="0" w:sz="0" w:val="none"/>
-          <w:between w:color="auto" w:space="0" w:sz="0" w:val="none"/>
-        </w:pBdr>
-        <w:shd w:fill="ffffff" w:val="clear"/>
-        <w:ind w:left="1440" w:hanging="360"/>
-        <w:rPr>
-          <w:u w:val="none"/>
-        </w:rPr>
-      </w:pPr>
-      <w:r>
-        <w:rPr>
-          <w:rtl w:val="0"/>
-        </w:rPr>
-        <w:t xml:space="preserve">Ν = 32 + 22 = 54</w:t>
-      </w:r>
-    </w:p>
-    <w:p>
-      <w:pPr>
-        <w:numPr>
-          <w:ilvl w:val="1"/>
-          <w:numId w:val="4"/>
-        </w:numPr>
-        <w:pBdr>
-          <w:top w:color="auto" w:space="0" w:sz="0" w:val="none"/>
-          <w:left w:color="auto" w:space="0" w:sz="0" w:val="none"/>
-          <w:bottom w:color="auto" w:space="0" w:sz="0" w:val="none"/>
-          <w:right w:color="auto" w:space="0" w:sz="0" w:val="none"/>
-          <w:between w:color="auto" w:space="0" w:sz="0" w:val="none"/>
-        </w:pBdr>
-        <w:shd w:fill="ffffff" w:val="clear"/>
-        <w:ind w:left="1440" w:hanging="360"/>
-        <w:rPr>
-          <w:u w:val="none"/>
-        </w:rPr>
-      </w:pPr>
-      <w:r>
-        <w:rPr>
-          <w:rtl w:val="0"/>
-        </w:rPr>
-        <w:t xml:space="preserve">Ν</w:t>
-      </w:r>
-      <w:r>
-        <w:rPr>
-          <w:vertAlign w:val="subscript"/>
-          <w:rtl w:val="0"/>
-        </w:rPr>
-        <w:t xml:space="preserve">est</w:t>
-      </w:r>
-      <w:r>
-        <w:rPr>
-          <w:rtl w:val="0"/>
-        </w:rPr>
-        <w:t xml:space="preserve"> = 16 * log</w:t>
-      </w:r>
-      <w:r>
-        <w:rPr>
-          <w:vertAlign w:val="subscript"/>
-          <w:rtl w:val="0"/>
-        </w:rPr>
-        <w:t xml:space="preserve">2</w:t>
-      </w:r>
-      <w:r>
-        <w:rPr>
-          <w:rtl w:val="0"/>
-        </w:rPr>
-        <w:t xml:space="preserve">(16) + 11 * log</w:t>
-      </w:r>
-      <w:r>
-        <w:rPr>
-          <w:vertAlign w:val="subscript"/>
-          <w:rtl w:val="0"/>
-        </w:rPr>
-        <w:t xml:space="preserve">2</w:t>
-      </w:r>
-      <w:r>
-        <w:rPr>
-          <w:rtl w:val="0"/>
-        </w:rPr>
-        <w:t xml:space="preserve">(11) = 16 * 4 + 11 * 3.459 = 64 + 38.049 = 102.049</w:t>
-      </w:r>
-    </w:p>
-    <w:p>
-      <w:pPr>
-        <w:numPr>
-          <w:ilvl w:val="1"/>
-          <w:numId w:val="4"/>
-        </w:numPr>
-        <w:pBdr>
-          <w:top w:color="auto" w:space="0" w:sz="0" w:val="none"/>
-          <w:left w:color="auto" w:space="0" w:sz="0" w:val="none"/>
-          <w:bottom w:color="auto" w:space="0" w:sz="0" w:val="none"/>
-          <w:right w:color="auto" w:space="0" w:sz="0" w:val="none"/>
-          <w:between w:color="auto" w:space="0" w:sz="0" w:val="none"/>
-        </w:pBdr>
-        <w:shd w:fill="ffffff" w:val="clear"/>
-        <w:ind w:left="1440" w:hanging="360"/>
-        <w:rPr>
-          <w:u w:val="none"/>
-        </w:rPr>
-      </w:pPr>
-      <w:r>
-        <w:rPr>
-          <w:rtl w:val="0"/>
-        </w:rPr>
-        <w:t xml:space="preserve">Άρα, N</w:t>
-      </w:r>
-      <w:r>
-        <w:rPr>
-          <w:vertAlign w:val="subscript"/>
-          <w:rtl w:val="0"/>
-        </w:rPr>
-        <w:t xml:space="preserve">est</w:t>
-      </w:r>
-      <w:r>
-        <w:rPr>
-          <w:rtl w:val="0"/>
-        </w:rPr>
-        <w:t xml:space="preserve">/N = 102.049 / 54 = 1.889</w:t>
-      </w:r>
-    </w:p>
-    <w:p>
-      <w:pPr>
-        <w:numPr>
-          <w:ilvl w:val="0"/>
-          <w:numId w:val="4"/>
-        </w:numPr>
-        <w:pBdr>
-          <w:top w:color="auto" w:space="0" w:sz="0" w:val="none"/>
-          <w:left w:color="auto" w:space="0" w:sz="0" w:val="none"/>
-          <w:bottom w:color="auto" w:space="0" w:sz="0" w:val="none"/>
-          <w:right w:color="auto" w:space="0" w:sz="0" w:val="none"/>
-          <w:between w:color="auto" w:space="0" w:sz="0" w:val="none"/>
-        </w:pBdr>
-        <w:shd w:fill="ffffff" w:val="clear"/>
-        <w:ind w:left="720" w:hanging="360"/>
-        <w:rPr>
-          <w:u w:val="none"/>
-        </w:rPr>
-      </w:pPr>
-      <w:r>
-        <w:rPr>
-          <w:rtl w:val="0"/>
-        </w:rPr>
-        <w:t xml:space="preserve">L = 2 * 11 / 16 * 22 = 22 / 352 = 0.062</w:t>
-      </w:r>
-    </w:p>
-    <w:p>
-      <w:pPr>
-        <w:numPr>
-          <w:ilvl w:val="0"/>
-          <w:numId w:val="4"/>
-        </w:numPr>
-        <w:pBdr>
-          <w:top w:color="auto" w:space="0" w:sz="0" w:val="none"/>
-          <w:left w:color="auto" w:space="0" w:sz="0" w:val="none"/>
-          <w:bottom w:color="auto" w:space="0" w:sz="0" w:val="none"/>
-          <w:right w:color="auto" w:space="0" w:sz="0" w:val="none"/>
-          <w:between w:color="auto" w:space="0" w:sz="0" w:val="none"/>
-        </w:pBdr>
-        <w:shd w:fill="ffffff" w:val="clear"/>
-        <w:ind w:left="720" w:hanging="360"/>
-        <w:rPr>
-          <w:u w:val="none"/>
-        </w:rPr>
-      </w:pPr>
-      <w:r>
-        <w:rPr>
-          <w:rtl w:val="0"/>
-        </w:rPr>
-        <w:t xml:space="preserve">λ</w:t>
-      </w:r>
-    </w:p>
-    <w:p>
-      <w:pPr>
-        <w:numPr>
-          <w:ilvl w:val="1"/>
-          <w:numId w:val="4"/>
-        </w:numPr>
-        <w:pBdr>
-          <w:top w:color="auto" w:space="0" w:sz="0" w:val="none"/>
-          <w:left w:color="auto" w:space="0" w:sz="0" w:val="none"/>
-          <w:bottom w:color="auto" w:space="0" w:sz="0" w:val="none"/>
-          <w:right w:color="auto" w:space="0" w:sz="0" w:val="none"/>
-          <w:between w:color="auto" w:space="0" w:sz="0" w:val="none"/>
-        </w:pBdr>
-        <w:shd w:fill="ffffff" w:val="clear"/>
-        <w:ind w:left="1440" w:hanging="360"/>
-        <w:rPr>
-          <w:u w:val="none"/>
-        </w:rPr>
-      </w:pPr>
-      <w:r>
-        <w:rPr>
-          <w:rtl w:val="0"/>
-        </w:rPr>
-        <w:t xml:space="preserve">n = 16 + 11 = 27</w:t>
-      </w:r>
-    </w:p>
-    <w:p>
-      <w:pPr>
-        <w:numPr>
-          <w:ilvl w:val="1"/>
-          <w:numId w:val="4"/>
-        </w:numPr>
-        <w:pBdr>
-          <w:top w:color="auto" w:space="0" w:sz="0" w:val="none"/>
-          <w:left w:color="auto" w:space="0" w:sz="0" w:val="none"/>
-          <w:bottom w:color="auto" w:space="0" w:sz="0" w:val="none"/>
-          <w:right w:color="auto" w:space="0" w:sz="0" w:val="none"/>
-          <w:between w:color="auto" w:space="0" w:sz="0" w:val="none"/>
-        </w:pBdr>
-        <w:shd w:fill="ffffff" w:val="clear"/>
-        <w:ind w:left="1440" w:hanging="360"/>
-        <w:rPr>
-          <w:u w:val="none"/>
-        </w:rPr>
-      </w:pPr>
-      <w:r>
-        <w:rPr>
-          <w:rtl w:val="0"/>
-        </w:rPr>
-        <w:t xml:space="preserve">V = 54 * log</w:t>
-      </w:r>
-      <w:r>
-        <w:rPr>
-          <w:vertAlign w:val="subscript"/>
-          <w:rtl w:val="0"/>
-        </w:rPr>
-        <w:t xml:space="preserve">2</w:t>
-      </w:r>
-      <w:r>
-        <w:rPr>
-          <w:rtl w:val="0"/>
-        </w:rPr>
-        <w:t xml:space="preserve">(27) = 54 * 4.754 = 256.716</w:t>
-      </w:r>
-    </w:p>
-    <w:p>
-      <w:pPr>
-        <w:numPr>
-          <w:ilvl w:val="1"/>
-          <w:numId w:val="4"/>
-        </w:numPr>
-        <w:pBdr>
-          <w:top w:color="auto" w:space="0" w:sz="0" w:val="none"/>
-          <w:left w:color="auto" w:space="0" w:sz="0" w:val="none"/>
-          <w:bottom w:color="auto" w:space="0" w:sz="0" w:val="none"/>
-          <w:right w:color="auto" w:space="0" w:sz="0" w:val="none"/>
-          <w:between w:color="auto" w:space="0" w:sz="0" w:val="none"/>
-        </w:pBdr>
-        <w:shd w:fill="ffffff" w:val="clear"/>
-        <w:ind w:left="1440" w:hanging="360"/>
-        <w:rPr>
-          <w:u w:val="none"/>
-        </w:rPr>
-      </w:pPr>
-      <w:r>
-        <w:rPr>
-          <w:rtl w:val="0"/>
-        </w:rPr>
-        <w:t xml:space="preserve">Άρα, λ = 0.062</w:t>
-      </w:r>
-      <w:r>
-        <w:rPr>
-          <w:vertAlign w:val="superscript"/>
-          <w:rtl w:val="0"/>
-        </w:rPr>
-        <w:t xml:space="preserve">2</w:t>
-      </w:r>
-      <w:r>
-        <w:rPr>
-          <w:rtl w:val="0"/>
-        </w:rPr>
-        <w:t xml:space="preserve"> * 256.716 = 0.986</w:t>
-      </w:r>
-    </w:p>
-    <w:p>
-      <w:pPr>
-        <w:numPr>
-          <w:ilvl w:val="0"/>
-          <w:numId w:val="4"/>
-        </w:numPr>
-        <w:pBdr>
-          <w:top w:color="auto" w:space="0" w:sz="0" w:val="none"/>
-          <w:left w:color="auto" w:space="0" w:sz="0" w:val="none"/>
-          <w:bottom w:color="auto" w:space="0" w:sz="0" w:val="none"/>
-          <w:right w:color="auto" w:space="0" w:sz="0" w:val="none"/>
-          <w:between w:color="auto" w:space="0" w:sz="0" w:val="none"/>
-        </w:pBdr>
-        <w:shd w:fill="ffffff" w:val="clear"/>
-        <w:ind w:left="720" w:hanging="360"/>
-        <w:rPr>
-          <w:u w:val="none"/>
-        </w:rPr>
-      </w:pPr>
-      <w:r>
-        <w:rPr>
-          <w:rtl w:val="0"/>
-        </w:rPr>
-        <w:t xml:space="preserve">C</w:t>
-      </w:r>
-      <w:r>
-        <w:rPr>
-          <w:vertAlign w:val="superscript"/>
-        </w:rPr>
-        <w:footnoteReference w:customMarkFollows="0" w:id="3"/>
-      </w:r>
-      <w:r>
-        <w:rPr>
-          <w:rtl w:val="0"/>
-        </w:rPr>
-        <w:t xml:space="preserve"> = 5 / 15 = 1 / 3 = 0.333</w:t>
+        <w:t xml:space="preserve">C = 19 / 45 = 0.422</w:t>
       </w:r>
     </w:p>
     <w:p>
@@ -9733,15 +10282,39 @@
           <w:between w:color="auto" w:space="0" w:sz="0" w:val="none"/>
         </w:pBdr>
         <w:shd w:fill="ffffff" w:val="clear"/>
-        <w:rPr/>
-      </w:pPr>
-      <w:r>
-        <w:rPr>
-          <w:i w:val="1"/>
-          <w:rtl w:val="0"/>
-        </w:rPr>
-        <w:t xml:space="preserve">Β’ υλοποίηση (main)</w:t>
-      </w:r>
+        <w:rPr>
+          <w:u w:val="single"/>
+        </w:rPr>
+      </w:pPr>
+      <w:r>
+        <w:rPr>
+          <w:sz w:val="28"/>
+          <w:szCs w:val="28"/>
+          <w:u w:val="single"/>
+          <w:rtl w:val="0"/>
+        </w:rPr>
+        <w:t xml:space="preserve">Ζητούμενο 3</w:t>
+      </w:r>
+      <w:r>
+        <w:rPr>
+          <w:rtl w:val="0"/>
+        </w:rPr>
+      </w:r>
+    </w:p>
+    <w:p>
+      <w:pPr>
+        <w:pBdr>
+          <w:top w:color="auto" w:space="0" w:sz="0" w:val="none"/>
+          <w:left w:color="auto" w:space="0" w:sz="0" w:val="none"/>
+          <w:bottom w:color="auto" w:space="0" w:sz="0" w:val="none"/>
+          <w:right w:color="auto" w:space="0" w:sz="0" w:val="none"/>
+          <w:between w:color="auto" w:space="0" w:sz="0" w:val="none"/>
+        </w:pBdr>
+        <w:shd w:fill="ffffff" w:val="clear"/>
+        <w:rPr>
+          <w:u w:val="single"/>
+        </w:rPr>
+      </w:pPr>
       <w:r>
         <w:rPr>
           <w:rtl w:val="0"/>
@@ -9764,6 +10337,7 @@
         <w:rPr>
           <w:rtl w:val="0"/>
         </w:rPr>
+        <w:t xml:space="preserve">Για το Σ1:</w:t>
       </w:r>
     </w:p>
     <w:p>
@@ -9777,112 +10351,6 @@
         </w:pBdr>
         <w:shd w:fill="ffffff" w:val="clear"/>
         <w:rPr/>
-      </w:pPr>
-      <w:r>
-        <w:rPr>
-          <w:rtl w:val="0"/>
-        </w:rPr>
-        <w:t xml:space="preserve">Υπενθυμίζεται ότι </w:t>
-      </w:r>
-      <w:r>
-        <w:rPr>
-          <w:b w:val="1"/>
-          <w:rtl w:val="0"/>
-        </w:rPr>
-        <w:t xml:space="preserve">n</w:t>
-      </w:r>
-      <w:r>
-        <w:rPr>
-          <w:b w:val="1"/>
-          <w:vertAlign w:val="subscript"/>
-          <w:rtl w:val="0"/>
-        </w:rPr>
-        <w:t xml:space="preserve">1 </w:t>
-      </w:r>
-      <w:r>
-        <w:rPr>
-          <w:b w:val="1"/>
-          <w:rtl w:val="0"/>
-        </w:rPr>
-        <w:t xml:space="preserve">= 17, N</w:t>
-      </w:r>
-      <w:r>
-        <w:rPr>
-          <w:b w:val="1"/>
-          <w:vertAlign w:val="subscript"/>
-          <w:rtl w:val="0"/>
-        </w:rPr>
-        <w:t xml:space="preserve">1</w:t>
-      </w:r>
-      <w:r>
-        <w:rPr>
-          <w:b w:val="1"/>
-          <w:rtl w:val="0"/>
-        </w:rPr>
-        <w:t xml:space="preserve"> = 80, n</w:t>
-      </w:r>
-      <w:r>
-        <w:rPr>
-          <w:b w:val="1"/>
-          <w:vertAlign w:val="subscript"/>
-          <w:rtl w:val="0"/>
-        </w:rPr>
-        <w:t xml:space="preserve">2</w:t>
-      </w:r>
-      <w:r>
-        <w:rPr>
-          <w:b w:val="1"/>
-          <w:rtl w:val="0"/>
-        </w:rPr>
-        <w:t xml:space="preserve"> = 19</w:t>
-      </w:r>
-      <w:r>
-        <w:rPr>
-          <w:rtl w:val="0"/>
-        </w:rPr>
-        <w:t xml:space="preserve"> και </w:t>
-      </w:r>
-      <w:r>
-        <w:rPr>
-          <w:b w:val="1"/>
-          <w:rtl w:val="0"/>
-        </w:rPr>
-        <w:t xml:space="preserve">Ν</w:t>
-      </w:r>
-      <w:r>
-        <w:rPr>
-          <w:b w:val="1"/>
-          <w:vertAlign w:val="subscript"/>
-          <w:rtl w:val="0"/>
-        </w:rPr>
-        <w:t xml:space="preserve">2 </w:t>
-      </w:r>
-      <w:r>
-        <w:rPr>
-          <w:b w:val="1"/>
-          <w:rtl w:val="0"/>
-        </w:rPr>
-        <w:t xml:space="preserve">= 61</w:t>
-      </w:r>
-      <w:r>
-        <w:rPr>
-          <w:rtl w:val="0"/>
-        </w:rPr>
-      </w:r>
-    </w:p>
-    <w:p>
-      <w:pPr>
-        <w:pBdr>
-          <w:top w:color="auto" w:space="0" w:sz="0" w:val="none"/>
-          <w:left w:color="auto" w:space="0" w:sz="0" w:val="none"/>
-          <w:bottom w:color="auto" w:space="0" w:sz="0" w:val="none"/>
-          <w:right w:color="auto" w:space="0" w:sz="0" w:val="none"/>
-          <w:between w:color="auto" w:space="0" w:sz="0" w:val="none"/>
-        </w:pBdr>
-        <w:shd w:fill="ffffff" w:val="clear"/>
-        <w:rPr>
-          <w:vertAlign w:val="subscript"/>
-        </w:rPr>
       </w:pPr>
       <w:r>
         <w:rPr>
@@ -9924,139 +10392,10 @@
       </w:r>
       <w:r>
         <w:rPr>
-          <w:rtl w:val="0"/>
-        </w:rPr>
-        <w:t xml:space="preserve">/N</w:t>
-      </w:r>
-    </w:p>
-    <w:p>
-      <w:pPr>
-        <w:numPr>
-          <w:ilvl w:val="1"/>
-          <w:numId w:val="5"/>
-        </w:numPr>
-        <w:pBdr>
-          <w:top w:color="auto" w:space="0" w:sz="0" w:val="none"/>
-          <w:left w:color="auto" w:space="0" w:sz="0" w:val="none"/>
-          <w:bottom w:color="auto" w:space="0" w:sz="0" w:val="none"/>
-          <w:right w:color="auto" w:space="0" w:sz="0" w:val="none"/>
-          <w:between w:color="auto" w:space="0" w:sz="0" w:val="none"/>
-        </w:pBdr>
-        <w:shd w:fill="ffffff" w:val="clear"/>
-        <w:ind w:left="1440" w:hanging="360"/>
-        <w:rPr>
-          <w:u w:val="none"/>
-        </w:rPr>
-      </w:pPr>
-      <w:r>
-        <w:rPr>
-          <w:rtl w:val="0"/>
-        </w:rPr>
-        <w:t xml:space="preserve">Ν = 80 + 61 = 141</w:t>
-      </w:r>
-    </w:p>
-    <w:p>
-      <w:pPr>
-        <w:numPr>
-          <w:ilvl w:val="1"/>
-          <w:numId w:val="5"/>
-        </w:numPr>
-        <w:pBdr>
-          <w:top w:color="auto" w:space="0" w:sz="0" w:val="none"/>
-          <w:left w:color="auto" w:space="0" w:sz="0" w:val="none"/>
-          <w:bottom w:color="auto" w:space="0" w:sz="0" w:val="none"/>
-          <w:right w:color="auto" w:space="0" w:sz="0" w:val="none"/>
-          <w:between w:color="auto" w:space="0" w:sz="0" w:val="none"/>
-        </w:pBdr>
-        <w:shd w:fill="ffffff" w:val="clear"/>
-        <w:ind w:left="1440" w:hanging="360"/>
-        <w:rPr>
-          <w:u w:val="none"/>
-        </w:rPr>
-      </w:pPr>
-      <w:r>
-        <w:rPr>
-          <w:rtl w:val="0"/>
-        </w:rPr>
-        <w:t xml:space="preserve">Ν</w:t>
-      </w:r>
-      <w:r>
-        <w:rPr>
-          <w:vertAlign w:val="subscript"/>
-          <w:rtl w:val="0"/>
-        </w:rPr>
-        <w:t xml:space="preserve">est</w:t>
-      </w:r>
-      <w:r>
-        <w:rPr>
-          <w:rtl w:val="0"/>
-        </w:rPr>
-        <w:t xml:space="preserve"> = 17 * log</w:t>
-      </w:r>
-      <w:r>
-        <w:rPr>
-          <w:vertAlign w:val="subscript"/>
-          <w:rtl w:val="0"/>
-        </w:rPr>
-        <w:t xml:space="preserve">2</w:t>
-      </w:r>
-      <w:r>
-        <w:rPr>
-          <w:rtl w:val="0"/>
-        </w:rPr>
-        <w:t xml:space="preserve">(17) + 19 * log</w:t>
-      </w:r>
-      <w:r>
-        <w:rPr>
-          <w:vertAlign w:val="subscript"/>
-          <w:rtl w:val="0"/>
-        </w:rPr>
-        <w:t xml:space="preserve">2</w:t>
-      </w:r>
-      <w:r>
-        <w:rPr>
-          <w:rtl w:val="0"/>
-        </w:rPr>
-        <w:t xml:space="preserve">(19) = 17 * 4.087 + 19 * 4.247 = 69.479 + 80.693 = 150,172</w:t>
-      </w:r>
-    </w:p>
-    <w:p>
-      <w:pPr>
-        <w:numPr>
-          <w:ilvl w:val="1"/>
-          <w:numId w:val="5"/>
-        </w:numPr>
-        <w:pBdr>
-          <w:top w:color="auto" w:space="0" w:sz="0" w:val="none"/>
-          <w:left w:color="auto" w:space="0" w:sz="0" w:val="none"/>
-          <w:bottom w:color="auto" w:space="0" w:sz="0" w:val="none"/>
-          <w:right w:color="auto" w:space="0" w:sz="0" w:val="none"/>
-          <w:between w:color="auto" w:space="0" w:sz="0" w:val="none"/>
-        </w:pBdr>
-        <w:shd w:fill="ffffff" w:val="clear"/>
-        <w:ind w:left="1440" w:hanging="360"/>
-        <w:rPr>
-          <w:u w:val="none"/>
-        </w:rPr>
-      </w:pPr>
-      <w:r>
-        <w:rPr>
-          <w:rtl w:val="0"/>
-        </w:rPr>
-        <w:t xml:space="preserve">Άρα, N</w:t>
-      </w:r>
-      <w:r>
-        <w:rPr>
-          <w:vertAlign w:val="subscript"/>
-          <w:rtl w:val="0"/>
-        </w:rPr>
-        <w:t xml:space="preserve">est</w:t>
-      </w:r>
-      <w:r>
-        <w:rPr>
-          <w:rtl w:val="0"/>
-        </w:rPr>
-        <w:t xml:space="preserve">/N = 150,172 / 141 = 1.065</w:t>
+          <w:rFonts w:ascii="Arial Unicode MS" w:cs="Arial Unicode MS" w:eastAsia="Arial Unicode MS" w:hAnsi="Arial Unicode MS"/>
+          <w:rtl w:val="0"/>
+        </w:rPr>
+        <w:t xml:space="preserve"> / N → (1.102 + 1.889) / 2 = 2.991 / 2 = 1.495</w:t>
       </w:r>
     </w:p>
     <w:p>
@@ -10080,9 +10419,10 @@
       </w:pPr>
       <w:r>
         <w:rPr>
-          <w:rtl w:val="0"/>
-        </w:rPr>
-        <w:t xml:space="preserve">L = 2 * 19 / 17 * 61 = 38 / 1037 = 0.036</w:t>
+          <w:rFonts w:ascii="Arial Unicode MS" w:cs="Arial Unicode MS" w:eastAsia="Arial Unicode MS" w:hAnsi="Arial Unicode MS"/>
+          <w:rtl w:val="0"/>
+        </w:rPr>
+        <w:t xml:space="preserve">L → (0.037 + 0.062) / 2 = 0.099 / 2 = 0.049</w:t>
       </w:r>
     </w:p>
     <w:p>
@@ -10106,113 +10446,10 @@
       </w:pPr>
       <w:r>
         <w:rPr>
-          <w:rtl w:val="0"/>
-        </w:rPr>
-        <w:t xml:space="preserve">λ</w:t>
-      </w:r>
-    </w:p>
-    <w:p>
-      <w:pPr>
-        <w:numPr>
-          <w:ilvl w:val="1"/>
-          <w:numId w:val="5"/>
-        </w:numPr>
-        <w:pBdr>
-          <w:top w:color="auto" w:space="0" w:sz="0" w:val="none"/>
-          <w:left w:color="auto" w:space="0" w:sz="0" w:val="none"/>
-          <w:bottom w:color="auto" w:space="0" w:sz="0" w:val="none"/>
-          <w:right w:color="auto" w:space="0" w:sz="0" w:val="none"/>
-          <w:between w:color="auto" w:space="0" w:sz="0" w:val="none"/>
-        </w:pBdr>
-        <w:shd w:fill="ffffff" w:val="clear"/>
-        <w:ind w:left="1440" w:hanging="360"/>
-        <w:rPr>
-          <w:u w:val="none"/>
-        </w:rPr>
-      </w:pPr>
-      <w:r>
-        <w:rPr>
-          <w:rtl w:val="0"/>
-        </w:rPr>
-        <w:t xml:space="preserve">n = 17 + 19 = 36</w:t>
-      </w:r>
-    </w:p>
-    <w:p>
-      <w:pPr>
-        <w:numPr>
-          <w:ilvl w:val="1"/>
-          <w:numId w:val="5"/>
-        </w:numPr>
-        <w:pBdr>
-          <w:top w:color="auto" w:space="0" w:sz="0" w:val="none"/>
-          <w:left w:color="auto" w:space="0" w:sz="0" w:val="none"/>
-          <w:bottom w:color="auto" w:space="0" w:sz="0" w:val="none"/>
-          <w:right w:color="auto" w:space="0" w:sz="0" w:val="none"/>
-          <w:between w:color="auto" w:space="0" w:sz="0" w:val="none"/>
-        </w:pBdr>
-        <w:shd w:fill="ffffff" w:val="clear"/>
-        <w:ind w:left="1440" w:hanging="360"/>
-        <w:rPr>
-          <w:u w:val="none"/>
-        </w:rPr>
-      </w:pPr>
-      <w:r>
-        <w:rPr>
-          <w:rtl w:val="0"/>
-        </w:rPr>
-        <w:t xml:space="preserve">V = 141 * log</w:t>
-      </w:r>
-      <w:r>
-        <w:rPr>
-          <w:vertAlign w:val="subscript"/>
-          <w:rtl w:val="0"/>
-        </w:rPr>
-        <w:t xml:space="preserve">2</w:t>
-      </w:r>
-      <w:r>
-        <w:rPr>
-          <w:rtl w:val="0"/>
-        </w:rPr>
-        <w:t xml:space="preserve">(36) = 141 * 5.169 = 728.829</w:t>
-      </w:r>
-    </w:p>
-    <w:p>
-      <w:pPr>
-        <w:numPr>
-          <w:ilvl w:val="1"/>
-          <w:numId w:val="5"/>
-        </w:numPr>
-        <w:pBdr>
-          <w:top w:color="auto" w:space="0" w:sz="0" w:val="none"/>
-          <w:left w:color="auto" w:space="0" w:sz="0" w:val="none"/>
-          <w:bottom w:color="auto" w:space="0" w:sz="0" w:val="none"/>
-          <w:right w:color="auto" w:space="0" w:sz="0" w:val="none"/>
-          <w:between w:color="auto" w:space="0" w:sz="0" w:val="none"/>
-        </w:pBdr>
-        <w:shd w:fill="ffffff" w:val="clear"/>
-        <w:ind w:left="1440" w:hanging="360"/>
-        <w:rPr>
-          <w:u w:val="none"/>
-        </w:rPr>
-      </w:pPr>
-      <w:r>
-        <w:rPr>
-          <w:rtl w:val="0"/>
-        </w:rPr>
-        <w:t xml:space="preserve">Άρα, λ = 0.036</w:t>
-      </w:r>
-      <w:r>
-        <w:rPr>
-          <w:vertAlign w:val="superscript"/>
-          <w:rtl w:val="0"/>
-        </w:rPr>
-        <w:t xml:space="preserve">2</w:t>
-      </w:r>
-      <w:r>
-        <w:rPr>
-          <w:rtl w:val="0"/>
-        </w:rPr>
-        <w:t xml:space="preserve"> * 728.829 = 0.944</w:t>
+          <w:rFonts w:ascii="Arial Unicode MS" w:cs="Arial Unicode MS" w:eastAsia="Arial Unicode MS" w:hAnsi="Arial Unicode MS"/>
+          <w:rtl w:val="0"/>
+        </w:rPr>
+        <w:t xml:space="preserve">λ →  (0.495 + 0.986) / 2 = 1.481</w:t>
       </w:r>
     </w:p>
     <w:p>
@@ -10236,9 +10473,15 @@
       </w:pPr>
       <w:r>
         <w:rPr>
-          <w:rtl w:val="0"/>
-        </w:rPr>
-        <w:t xml:space="preserve">C = 19 / 45 = 0.422</w:t>
+          <w:rFonts w:ascii="Arial Unicode MS" w:cs="Arial Unicode MS" w:eastAsia="Arial Unicode MS" w:hAnsi="Arial Unicode MS"/>
+          <w:rtl w:val="0"/>
+        </w:rPr>
+        <w:t xml:space="preserve">C → (0.058 + 0.333) / 2 = 0.391 / 2 = 0.195</w:t>
+      </w:r>
+      <w:r>
+        <w:rPr>
+          <w:rtl w:val="0"/>
+        </w:rPr>
       </w:r>
     </w:p>
     <w:p>
@@ -10251,27 +10494,11 @@
           <w:between w:color="auto" w:space="0" w:sz="0" w:val="none"/>
         </w:pBdr>
         <w:shd w:fill="ffffff" w:val="clear"/>
-        <w:ind w:left="720" w:firstLine="0"/>
-        <w:rPr/>
-      </w:pPr>
-      <w:r>
-        <w:rPr>
-          <w:rtl w:val="0"/>
-        </w:rPr>
-      </w:r>
-    </w:p>
-    <w:p>
-      <w:pPr>
-        <w:pBdr>
-          <w:top w:color="auto" w:space="0" w:sz="0" w:val="none"/>
-          <w:left w:color="auto" w:space="0" w:sz="0" w:val="none"/>
-          <w:bottom w:color="auto" w:space="0" w:sz="0" w:val="none"/>
-          <w:right w:color="auto" w:space="0" w:sz="0" w:val="none"/>
-          <w:between w:color="auto" w:space="0" w:sz="0" w:val="none"/>
-        </w:pBdr>
-        <w:shd w:fill="ffffff" w:val="clear"/>
-        <w:ind w:left="720" w:firstLine="0"/>
-        <w:rPr/>
+        <w:rPr>
+          <w:sz w:val="28"/>
+          <w:szCs w:val="28"/>
+          <w:u w:val="single"/>
+        </w:rPr>
       </w:pPr>
       <w:r>
         <w:rPr>
@@ -10293,12 +10520,275 @@
       </w:pPr>
       <w:r>
         <w:rPr>
+          <w:rtl w:val="0"/>
+        </w:rPr>
+        <w:t xml:space="preserve">Για το Σ2:</w:t>
+      </w:r>
+    </w:p>
+    <w:p>
+      <w:pPr>
+        <w:pBdr>
+          <w:top w:color="auto" w:space="0" w:sz="0" w:val="none"/>
+          <w:left w:color="auto" w:space="0" w:sz="0" w:val="none"/>
+          <w:bottom w:color="auto" w:space="0" w:sz="0" w:val="none"/>
+          <w:right w:color="auto" w:space="0" w:sz="0" w:val="none"/>
+          <w:between w:color="auto" w:space="0" w:sz="0" w:val="none"/>
+        </w:pBdr>
+        <w:shd w:fill="ffffff" w:val="clear"/>
+        <w:rPr/>
+      </w:pPr>
+      <w:r>
+        <w:rPr>
+          <w:rtl w:val="0"/>
+        </w:rPr>
+      </w:r>
+    </w:p>
+    <w:p>
+      <w:pPr>
+        <w:numPr>
+          <w:ilvl w:val="0"/>
+          <w:numId w:val="5"/>
+        </w:numPr>
+        <w:pBdr>
+          <w:top w:color="auto" w:space="0" w:sz="0" w:val="none"/>
+          <w:left w:color="auto" w:space="0" w:sz="0" w:val="none"/>
+          <w:bottom w:color="auto" w:space="0" w:sz="0" w:val="none"/>
+          <w:right w:color="auto" w:space="0" w:sz="0" w:val="none"/>
+          <w:between w:color="auto" w:space="0" w:sz="0" w:val="none"/>
+        </w:pBdr>
+        <w:shd w:fill="ffffff" w:val="clear"/>
+        <w:ind w:left="720" w:hanging="360"/>
+      </w:pPr>
+      <w:r>
+        <w:rPr>
+          <w:rtl w:val="0"/>
+        </w:rPr>
+        <w:t xml:space="preserve">N</w:t>
+      </w:r>
+      <w:r>
+        <w:rPr>
+          <w:vertAlign w:val="subscript"/>
+          <w:rtl w:val="0"/>
+        </w:rPr>
+        <w:t xml:space="preserve">est</w:t>
+      </w:r>
+      <w:r>
+        <w:rPr>
+          <w:rFonts w:ascii="Arial Unicode MS" w:cs="Arial Unicode MS" w:eastAsia="Arial Unicode MS" w:hAnsi="Arial Unicode MS"/>
+          <w:rtl w:val="0"/>
+        </w:rPr>
+        <w:t xml:space="preserve"> / N → (1.102 * 79 + 1.889 * 54) / (79 + 54) = (87.058 + 102.006) / 133 =   189.064 / 133 = 1.421</w:t>
+      </w:r>
+    </w:p>
+    <w:p>
+      <w:pPr>
+        <w:numPr>
+          <w:ilvl w:val="0"/>
+          <w:numId w:val="5"/>
+        </w:numPr>
+        <w:pBdr>
+          <w:top w:color="auto" w:space="0" w:sz="0" w:val="none"/>
+          <w:left w:color="auto" w:space="0" w:sz="0" w:val="none"/>
+          <w:bottom w:color="auto" w:space="0" w:sz="0" w:val="none"/>
+          <w:right w:color="auto" w:space="0" w:sz="0" w:val="none"/>
+          <w:between w:color="auto" w:space="0" w:sz="0" w:val="none"/>
+        </w:pBdr>
+        <w:shd w:fill="ffffff" w:val="clear"/>
+        <w:ind w:left="720" w:hanging="360"/>
+      </w:pPr>
+      <w:r>
+        <w:rPr>
+          <w:rFonts w:ascii="Arial Unicode MS" w:cs="Arial Unicode MS" w:eastAsia="Arial Unicode MS" w:hAnsi="Arial Unicode MS"/>
+          <w:rtl w:val="0"/>
+        </w:rPr>
+        <w:t xml:space="preserve"> L → (0.037 * 79 + 0.062 * 54) / (79 + 54) = (2.923 + 3.348) / 133 = 6.271 / 133           = 0.047</w:t>
+      </w:r>
+    </w:p>
+    <w:p>
+      <w:pPr>
+        <w:numPr>
+          <w:ilvl w:val="0"/>
+          <w:numId w:val="5"/>
+        </w:numPr>
+        <w:pBdr>
+          <w:top w:color="auto" w:space="0" w:sz="0" w:val="none"/>
+          <w:left w:color="auto" w:space="0" w:sz="0" w:val="none"/>
+          <w:bottom w:color="auto" w:space="0" w:sz="0" w:val="none"/>
+          <w:right w:color="auto" w:space="0" w:sz="0" w:val="none"/>
+          <w:between w:color="auto" w:space="0" w:sz="0" w:val="none"/>
+        </w:pBdr>
+        <w:shd w:fill="ffffff" w:val="clear"/>
+        <w:ind w:left="720" w:hanging="360"/>
+        <w:rPr>
+          <w:u w:val="none"/>
+        </w:rPr>
+      </w:pPr>
+      <w:r>
+        <w:rPr>
+          <w:rFonts w:ascii="Arial Unicode MS" w:cs="Arial Unicode MS" w:eastAsia="Arial Unicode MS" w:hAnsi="Arial Unicode MS"/>
+          <w:rtl w:val="0"/>
+        </w:rPr>
+        <w:t xml:space="preserve">λ → (0.495 * 79 + 0.986 * 54) / (79 + 54) = (39.105 + 53.244) / 133 = 92.349 / 133     = 0.694 </w:t>
+      </w:r>
+    </w:p>
+    <w:p>
+      <w:pPr>
+        <w:numPr>
+          <w:ilvl w:val="0"/>
+          <w:numId w:val="5"/>
+        </w:numPr>
+        <w:pBdr>
+          <w:top w:color="auto" w:space="0" w:sz="0" w:val="none"/>
+          <w:left w:color="auto" w:space="0" w:sz="0" w:val="none"/>
+          <w:bottom w:color="auto" w:space="0" w:sz="0" w:val="none"/>
+          <w:right w:color="auto" w:space="0" w:sz="0" w:val="none"/>
+          <w:between w:color="auto" w:space="0" w:sz="0" w:val="none"/>
+        </w:pBdr>
+        <w:shd w:fill="ffffff" w:val="clear"/>
+        <w:ind w:left="720" w:hanging="360"/>
+        <w:rPr>
+          <w:u w:val="none"/>
+        </w:rPr>
+      </w:pPr>
+      <w:r>
+        <w:rPr>
+          <w:rFonts w:ascii="Arial Unicode MS" w:cs="Arial Unicode MS" w:eastAsia="Arial Unicode MS" w:hAnsi="Arial Unicode MS"/>
+          <w:rtl w:val="0"/>
+        </w:rPr>
+        <w:t xml:space="preserve">C → (0.058 * 79 + 0.333 * 54) (79 + 54) = (4.582 + 17.982) / 133 = 22.564 / 133        = 0.169</w:t>
+      </w:r>
+    </w:p>
+    <w:p>
+      <w:pPr>
+        <w:pBdr>
+          <w:top w:color="auto" w:space="0" w:sz="0" w:val="none"/>
+          <w:left w:color="auto" w:space="0" w:sz="0" w:val="none"/>
+          <w:bottom w:color="auto" w:space="0" w:sz="0" w:val="none"/>
+          <w:right w:color="auto" w:space="0" w:sz="0" w:val="none"/>
+          <w:between w:color="auto" w:space="0" w:sz="0" w:val="none"/>
+        </w:pBdr>
+        <w:shd w:fill="ffffff" w:val="clear"/>
+        <w:rPr/>
+      </w:pPr>
+      <w:r>
+        <w:rPr>
+          <w:rtl w:val="0"/>
+        </w:rPr>
+      </w:r>
+    </w:p>
+    <w:p>
+      <w:pPr>
+        <w:pBdr>
+          <w:top w:color="auto" w:space="0" w:sz="0" w:val="none"/>
+          <w:left w:color="auto" w:space="0" w:sz="0" w:val="none"/>
+          <w:bottom w:color="auto" w:space="0" w:sz="0" w:val="none"/>
+          <w:right w:color="auto" w:space="0" w:sz="0" w:val="none"/>
+          <w:between w:color="auto" w:space="0" w:sz="0" w:val="none"/>
+        </w:pBdr>
+        <w:shd w:fill="ffffff" w:val="clear"/>
+        <w:rPr/>
+      </w:pPr>
+      <w:r>
+        <w:rPr>
+          <w:rtl w:val="0"/>
+        </w:rPr>
+        <w:t xml:space="preserve">Στην πρώτη περίπτωση, στην οποία υπολογίζεται ο μέσος όρος, όλοι οι όροι επηρεάζουν το τελικό αποτέλεσμα με τον ίδιο τρόπο (ομοιόμορφα), αφού ουσιαστικά το βάρος του καθενός είναι 1. Ωστόσο, στη δεύτερη περίπτωση, στην οποία υπολογίζεται ο σταθμισμένος μέσος όρος, γίνεται χρήση ενός κριτηρίου στάθμισης, συνεπώς κάθε όρος επηρεάζει το τελικό αποτέλεσμα, ανάλογα με το βάρος του (ανομοιόμορφη επιρροή των όρων στο τελικό αποτέλεσμα).</w:t>
+      </w:r>
+    </w:p>
+    <w:p>
+      <w:pPr>
+        <w:pBdr>
+          <w:top w:color="auto" w:space="0" w:sz="0" w:val="none"/>
+          <w:left w:color="auto" w:space="0" w:sz="0" w:val="none"/>
+          <w:bottom w:color="auto" w:space="0" w:sz="0" w:val="none"/>
+          <w:right w:color="auto" w:space="0" w:sz="0" w:val="none"/>
+          <w:between w:color="auto" w:space="0" w:sz="0" w:val="none"/>
+        </w:pBdr>
+        <w:shd w:fill="ffffff" w:val="clear"/>
+        <w:rPr/>
+      </w:pPr>
+      <w:r>
+        <w:rPr>
+          <w:rtl w:val="0"/>
+        </w:rPr>
+        <w:t xml:space="preserve">Πιο συγκεκριμένα, έστω ότι έχει υλοποιηθεί πρόγραμμα, το οποίο διαθέτει κάποιες μικρές ρουτίνες (και άρα αντίστοιχα μικρή πιθανότητα εμφάνισης σφάλματος) καθώς και μία μεγάλη και πολύπλοκη ρουτίνα (και άρα αντίστοιχα μεγάλη πιθανότητα εμφάνισης σφάλματος). Στην περίπτωση επιλογής χρήσης του απλού μέσου όρου για τον υπολογισμό μίας συνολικής μετρικής, καθίσταται αρκετά πιθανό το αποτέλεσμα που θα προκύψει, να οδηγήσει σε λανθασμένα συμπεράσματα, μιας και η πολύπλοκη ρουτίνα θα επηρεάσει το αποτέλεσμα ισοβαρώς με τις υπόλοιπες. Αντίθετα, η επιλογή χρήσης του σταθμικού μέσου όρου για τον υπολογισμό μίας συνολικής μετρικής, λόγω της ύπαρξης του κριτηρίου στάθμισης, θα οδηγήσει σε ένα πιο ορθό αποτέλεσμα, αφού η “επίδραση” της πολύπλοκης ρουτίνας στο αποτέλεσμα θα είναι πιο αντιπροσωπευτική, εξαιτίας του βάρους της. </w:t>
+      </w:r>
+    </w:p>
+    <w:p>
+      <w:pPr>
+        <w:pBdr>
+          <w:top w:color="auto" w:space="0" w:sz="0" w:val="none"/>
+          <w:left w:color="auto" w:space="0" w:sz="0" w:val="none"/>
+          <w:bottom w:color="auto" w:space="0" w:sz="0" w:val="none"/>
+          <w:right w:color="auto" w:space="0" w:sz="0" w:val="none"/>
+          <w:between w:color="auto" w:space="0" w:sz="0" w:val="none"/>
+        </w:pBdr>
+        <w:shd w:fill="ffffff" w:val="clear"/>
+        <w:rPr/>
+      </w:pPr>
+      <w:r>
+        <w:rPr>
+          <w:rtl w:val="0"/>
+        </w:rPr>
+        <w:t xml:space="preserve">Λαμβάνοντας υπόψιν τα παραπάνω ο σταθμισμένος μέσος όρος αποτελεί πιο ακριβή και αντικειμενική μέθοδος - ανάλογα βέβαια και με τη φύση των μετρικών που απαιτείται να υπολογιστούν - σε σύγκριση με τον υπολογισμό του μέσου όρου. </w:t>
+      </w:r>
+    </w:p>
+    <w:p>
+      <w:pPr>
+        <w:pBdr>
+          <w:top w:color="auto" w:space="0" w:sz="0" w:val="none"/>
+          <w:left w:color="auto" w:space="0" w:sz="0" w:val="none"/>
+          <w:bottom w:color="auto" w:space="0" w:sz="0" w:val="none"/>
+          <w:right w:color="auto" w:space="0" w:sz="0" w:val="none"/>
+          <w:between w:color="auto" w:space="0" w:sz="0" w:val="none"/>
+        </w:pBdr>
+        <w:shd w:fill="ffffff" w:val="clear"/>
+        <w:rPr/>
+      </w:pPr>
+      <w:r>
+        <w:rPr>
+          <w:rtl w:val="0"/>
+        </w:rPr>
+      </w:r>
+    </w:p>
+    <w:p>
+      <w:pPr>
+        <w:pBdr>
+          <w:top w:color="auto" w:space="0" w:sz="0" w:val="none"/>
+          <w:left w:color="auto" w:space="0" w:sz="0" w:val="none"/>
+          <w:bottom w:color="auto" w:space="0" w:sz="0" w:val="none"/>
+          <w:right w:color="auto" w:space="0" w:sz="0" w:val="none"/>
+          <w:between w:color="auto" w:space="0" w:sz="0" w:val="none"/>
+        </w:pBdr>
+        <w:shd w:fill="ffffff" w:val="clear"/>
+        <w:rPr/>
+      </w:pPr>
+      <w:r>
+        <w:rPr>
+          <w:rtl w:val="0"/>
+        </w:rPr>
+      </w:r>
+    </w:p>
+    <w:p>
+      <w:pPr>
+        <w:pBdr>
+          <w:top w:color="auto" w:space="0" w:sz="0" w:val="none"/>
+          <w:left w:color="auto" w:space="0" w:sz="0" w:val="none"/>
+          <w:bottom w:color="auto" w:space="0" w:sz="0" w:val="none"/>
+          <w:right w:color="auto" w:space="0" w:sz="0" w:val="none"/>
+          <w:between w:color="auto" w:space="0" w:sz="0" w:val="none"/>
+        </w:pBdr>
+        <w:shd w:fill="ffffff" w:val="clear"/>
+        <w:rPr/>
+      </w:pPr>
+      <w:r>
+        <w:rPr>
           <w:sz w:val="28"/>
           <w:szCs w:val="28"/>
           <w:u w:val="single"/>
           <w:rtl w:val="0"/>
         </w:rPr>
-        <w:t xml:space="preserve">Ζητούμενο 3</w:t>
+        <w:t xml:space="preserve">Ζητούμενο 4</w:t>
       </w:r>
       <w:r>
         <w:rPr>
@@ -10398,71 +10888,76 @@
       </w:r>
     </w:p>
   </w:footnote>
+  <w:footnote w:id="1">
+    <w:p>
+      <w:pPr>
+        <w:spacing w:line="240" w:lineRule="auto"/>
+        <w:rPr>
+          <w:sz w:val="20"/>
+          <w:szCs w:val="20"/>
+        </w:rPr>
+      </w:pPr>
+      <w:r>
+        <w:rPr>
+          <w:rStyle w:val="FootnoteReference"/>
+          <w:vertAlign w:val="superscript"/>
+        </w:rPr>
+        <w:footnoteRef/>
+      </w:r>
+      <w:r>
+        <w:rPr>
+          <w:sz w:val="20"/>
+          <w:szCs w:val="20"/>
+          <w:rtl w:val="0"/>
+        </w:rPr>
+        <w:t xml:space="preserve"> </w:t>
+      </w:r>
+      <w:r>
+        <w:rPr>
+          <w:sz w:val="18"/>
+          <w:szCs w:val="18"/>
+          <w:rtl w:val="0"/>
+        </w:rPr>
+        <w:t xml:space="preserve">Οι γραμμές κώδικα κάθε ρουτίνας μετρώνται μεταξύ των αγκίστρων “{}” που την περικλείουν</w:t>
+      </w:r>
+      <w:r>
+        <w:rPr>
+          <w:rtl w:val="0"/>
+        </w:rPr>
+      </w:r>
+    </w:p>
+  </w:footnote>
   <w:footnote w:id="2">
     <w:p>
       <w:pPr>
         <w:spacing w:line="240" w:lineRule="auto"/>
         <w:rPr>
+          <w:sz w:val="20"/>
+          <w:szCs w:val="20"/>
+        </w:rPr>
+      </w:pPr>
+      <w:r>
+        <w:rPr>
+          <w:rStyle w:val="FootnoteReference"/>
+          <w:vertAlign w:val="superscript"/>
+        </w:rPr>
+        <w:footnoteRef/>
+      </w:r>
+      <w:r>
+        <w:rPr>
+          <w:sz w:val="20"/>
+          <w:szCs w:val="20"/>
+          <w:rtl w:val="0"/>
+        </w:rPr>
+        <w:t xml:space="preserve"> </w:t>
+      </w:r>
+      <w:r>
+        <w:rPr>
           <w:sz w:val="18"/>
           <w:szCs w:val="18"/>
-        </w:rPr>
-      </w:pPr>
-      <w:r>
-        <w:rPr>
-          <w:rStyle w:val="FootnoteReference"/>
-          <w:vertAlign w:val="superscript"/>
-        </w:rPr>
-        <w:footnoteRef/>
-      </w:r>
-      <w:r>
-        <w:rPr>
-          <w:sz w:val="20"/>
-          <w:szCs w:val="20"/>
-          <w:rtl w:val="0"/>
-        </w:rPr>
-        <w:t xml:space="preserve"> </w:t>
-      </w:r>
-      <w:r>
-        <w:rPr>
-          <w:sz w:val="18"/>
-          <w:szCs w:val="18"/>
           <w:rtl w:val="0"/>
         </w:rPr>
         <w:t xml:space="preserve">Όσον αφορά στην ρουτίνα sort_numbers_ascending λαμβάνεται υπόψιν το σχόλιο που βρίσκεται ακριβώς πάνω από το όνομά της αλλά όχι αυτό που βρίσκεται στην αρχή του προγράμματος, μιας και αυτό δεν αφορά την συγκεκριμένη ρουτίνα ξεκάθαρα</w:t>
-      </w:r>
-    </w:p>
-  </w:footnote>
-  <w:footnote w:id="1">
-    <w:p>
-      <w:pPr>
-        <w:spacing w:line="240" w:lineRule="auto"/>
-        <w:rPr>
-          <w:sz w:val="20"/>
-          <w:szCs w:val="20"/>
-        </w:rPr>
-      </w:pPr>
-      <w:r>
-        <w:rPr>
-          <w:rStyle w:val="FootnoteReference"/>
-          <w:vertAlign w:val="superscript"/>
-        </w:rPr>
-        <w:footnoteRef/>
-      </w:r>
-      <w:r>
-        <w:rPr>
-          <w:sz w:val="20"/>
-          <w:szCs w:val="20"/>
-          <w:rtl w:val="0"/>
-        </w:rPr>
-        <w:t xml:space="preserve">  </w:t>
-      </w:r>
-      <w:r>
-        <w:rPr>
-          <w:sz w:val="18"/>
-          <w:szCs w:val="18"/>
-          <w:rtl w:val="0"/>
-        </w:rPr>
-        <w:t xml:space="preserve">Οι γραμμές κώδικα κάθε ρουτίνας μετρώνται μεταξύ των αγκίστρων “{}” που την περικλείουν</w:t>
       </w:r>
       <w:r>
         <w:rPr>
@@ -10476,32 +10971,37 @@
       <w:pPr>
         <w:spacing w:line="240" w:lineRule="auto"/>
         <w:rPr>
+          <w:sz w:val="20"/>
+          <w:szCs w:val="20"/>
+        </w:rPr>
+      </w:pPr>
+      <w:r>
+        <w:rPr>
+          <w:rStyle w:val="FootnoteReference"/>
+          <w:vertAlign w:val="superscript"/>
+        </w:rPr>
+        <w:footnoteRef/>
+      </w:r>
+      <w:r>
+        <w:rPr>
+          <w:sz w:val="20"/>
+          <w:szCs w:val="20"/>
+          <w:rtl w:val="0"/>
+        </w:rPr>
+        <w:t xml:space="preserve"> </w:t>
+      </w:r>
+      <w:r>
+        <w:rPr>
           <w:sz w:val="18"/>
           <w:szCs w:val="18"/>
-        </w:rPr>
-      </w:pPr>
-      <w:r>
-        <w:rPr>
-          <w:rStyle w:val="FootnoteReference"/>
-          <w:vertAlign w:val="superscript"/>
-        </w:rPr>
-        <w:footnoteRef/>
-      </w:r>
-      <w:r>
-        <w:rPr>
-          <w:sz w:val="20"/>
-          <w:szCs w:val="20"/>
-          <w:rtl w:val="0"/>
-        </w:rPr>
-        <w:t xml:space="preserve"> </w:t>
-      </w:r>
-      <w:r>
-        <w:rPr>
-          <w:sz w:val="18"/>
-          <w:szCs w:val="18"/>
           <w:rtl w:val="0"/>
         </w:rPr>
         <w:t xml:space="preserve">Θεωρώ πως το σχόλιο που βρίσκεται στην αρχή του προγράμματος αφορά στην συνάρτηση main</w:t>
+      </w:r>
+      <w:r>
+        <w:rPr>
+          <w:rtl w:val="0"/>
+        </w:rPr>
       </w:r>
     </w:p>
   </w:footnote>
@@ -10953,6 +11453,116 @@
   <w:abstractNum w:abstractNumId="5">
     <w:lvl w:ilvl="0">
       <w:start w:val="1"/>
+      <w:numFmt w:val="bullet"/>
+      <w:lvlText w:val="●"/>
+      <w:lvlJc w:val="left"/>
+      <w:pPr>
+        <w:ind w:left="720" w:hanging="360"/>
+      </w:pPr>
+      <w:rPr>
+        <w:u w:val="none"/>
+      </w:rPr>
+    </w:lvl>
+    <w:lvl w:ilvl="1">
+      <w:start w:val="1"/>
+      <w:numFmt w:val="bullet"/>
+      <w:lvlText w:val="○"/>
+      <w:lvlJc w:val="left"/>
+      <w:pPr>
+        <w:ind w:left="1440" w:hanging="360"/>
+      </w:pPr>
+      <w:rPr>
+        <w:u w:val="none"/>
+      </w:rPr>
+    </w:lvl>
+    <w:lvl w:ilvl="2">
+      <w:start w:val="1"/>
+      <w:numFmt w:val="bullet"/>
+      <w:lvlText w:val="■"/>
+      <w:lvlJc w:val="left"/>
+      <w:pPr>
+        <w:ind w:left="2160" w:hanging="360"/>
+      </w:pPr>
+      <w:rPr>
+        <w:u w:val="none"/>
+      </w:rPr>
+    </w:lvl>
+    <w:lvl w:ilvl="3">
+      <w:start w:val="1"/>
+      <w:numFmt w:val="bullet"/>
+      <w:lvlText w:val="●"/>
+      <w:lvlJc w:val="left"/>
+      <w:pPr>
+        <w:ind w:left="2880" w:hanging="360"/>
+      </w:pPr>
+      <w:rPr>
+        <w:u w:val="none"/>
+      </w:rPr>
+    </w:lvl>
+    <w:lvl w:ilvl="4">
+      <w:start w:val="1"/>
+      <w:numFmt w:val="bullet"/>
+      <w:lvlText w:val="○"/>
+      <w:lvlJc w:val="left"/>
+      <w:pPr>
+        <w:ind w:left="3600" w:hanging="360"/>
+      </w:pPr>
+      <w:rPr>
+        <w:u w:val="none"/>
+      </w:rPr>
+    </w:lvl>
+    <w:lvl w:ilvl="5">
+      <w:start w:val="1"/>
+      <w:numFmt w:val="bullet"/>
+      <w:lvlText w:val="■"/>
+      <w:lvlJc w:val="left"/>
+      <w:pPr>
+        <w:ind w:left="4320" w:hanging="360"/>
+      </w:pPr>
+      <w:rPr>
+        <w:u w:val="none"/>
+      </w:rPr>
+    </w:lvl>
+    <w:lvl w:ilvl="6">
+      <w:start w:val="1"/>
+      <w:numFmt w:val="bullet"/>
+      <w:lvlText w:val="●"/>
+      <w:lvlJc w:val="left"/>
+      <w:pPr>
+        <w:ind w:left="5040" w:hanging="360"/>
+      </w:pPr>
+      <w:rPr>
+        <w:u w:val="none"/>
+      </w:rPr>
+    </w:lvl>
+    <w:lvl w:ilvl="7">
+      <w:start w:val="1"/>
+      <w:numFmt w:val="bullet"/>
+      <w:lvlText w:val="○"/>
+      <w:lvlJc w:val="left"/>
+      <w:pPr>
+        <w:ind w:left="5760" w:hanging="360"/>
+      </w:pPr>
+      <w:rPr>
+        <w:u w:val="none"/>
+      </w:rPr>
+    </w:lvl>
+    <w:lvl w:ilvl="8">
+      <w:start w:val="1"/>
+      <w:numFmt w:val="bullet"/>
+      <w:lvlText w:val="■"/>
+      <w:lvlJc w:val="left"/>
+      <w:pPr>
+        <w:ind w:left="6480" w:hanging="360"/>
+      </w:pPr>
+      <w:rPr>
+        <w:u w:val="none"/>
+      </w:rPr>
+    </w:lvl>
+  </w:abstractNum>
+  <w:abstractNum w:abstractNumId="6">
+    <w:lvl w:ilvl="0">
+      <w:start w:val="1"/>
       <w:numFmt w:val="decimal"/>
       <w:lvlText w:val="%1."/>
       <w:lvlJc w:val="left"/>
@@ -11060,7 +11670,7 @@
       </w:rPr>
     </w:lvl>
   </w:abstractNum>
-  <w:abstractNum w:abstractNumId="6">
+  <w:abstractNum w:abstractNumId="7">
     <w:lvl w:ilvl="0">
       <w:start w:val="1"/>
       <w:numFmt w:val="bullet"/>
@@ -11187,6 +11797,9 @@
   </w:num>
   <w:num w:numId="6">
     <w:abstractNumId w:val="6"/>
+  </w:num>
+  <w:num w:numId="7">
+    <w:abstractNumId w:val="7"/>
   </w:num>
 </w:numbering>
 </file>

</xml_diff>

<commit_message>
completed and submitted exercise3
</commit_message>
<xml_diff>
--- a/3rd exercise/QualityAssurance-Exercise3.docx
+++ b/3rd exercise/QualityAssurance-Exercise3.docx
@@ -7651,6 +7651,64 @@
                     <w:widowControl w:val="0"/>
                     <w:spacing w:line="240" w:lineRule="auto"/>
                     <w:jc w:val="center"/>
+                    <w:rPr/>
+                  </w:pPr>
+                  <w:r>
+                    <w:rPr>
+                      <w:rtl w:val="0"/>
+                    </w:rPr>
+                    <w:t xml:space="preserve">1</w:t>
+                  </w:r>
+                </w:p>
+              </w:tc>
+              <w:tc>
+                <w:tcPr>
+                  <w:shd w:fill="auto" w:val="clear"/>
+                  <w:tcMar>
+                    <w:top w:w="100.0" w:type="dxa"/>
+                    <w:left w:w="100.0" w:type="dxa"/>
+                    <w:bottom w:w="100.0" w:type="dxa"/>
+                    <w:right w:w="100.0" w:type="dxa"/>
+                  </w:tcMar>
+                  <w:vAlign w:val="top"/>
+                </w:tcPr>
+                <w:p>
+                  <w:pPr>
+                    <w:widowControl w:val="0"/>
+                    <w:spacing w:line="240" w:lineRule="auto"/>
+                    <w:jc w:val="center"/>
+                    <w:rPr/>
+                  </w:pPr>
+                  <w:r>
+                    <w:rPr>
+                      <w:rtl w:val="0"/>
+                    </w:rPr>
+                    <w:t xml:space="preserve">1</w:t>
+                  </w:r>
+                </w:p>
+              </w:tc>
+            </w:tr>
+            <w:tr>
+              <w:trPr>
+                <w:cantSplit w:val="0"/>
+                <w:tblHeader w:val="0"/>
+              </w:trPr>
+              <w:tc>
+                <w:tcPr>
+                  <w:shd w:fill="auto" w:val="clear"/>
+                  <w:tcMar>
+                    <w:top w:w="100.0" w:type="dxa"/>
+                    <w:left w:w="100.0" w:type="dxa"/>
+                    <w:bottom w:w="100.0" w:type="dxa"/>
+                    <w:right w:w="100.0" w:type="dxa"/>
+                  </w:tcMar>
+                  <w:vAlign w:val="top"/>
+                </w:tcPr>
+                <w:p>
+                  <w:pPr>
+                    <w:widowControl w:val="0"/>
+                    <w:spacing w:line="240" w:lineRule="auto"/>
+                    <w:jc w:val="center"/>
                     <w:rPr>
                       <w:b w:val="1"/>
                     </w:rPr>
@@ -7675,7 +7733,7 @@
                       <w:b w:val="1"/>
                       <w:rtl w:val="0"/>
                     </w:rPr>
-                    <w:t xml:space="preserve"> = 17</w:t>
+                    <w:t xml:space="preserve"> = 18</w:t>
                   </w:r>
                 </w:p>
               </w:tc>
@@ -7719,7 +7777,7 @@
                       <w:b w:val="1"/>
                       <w:rtl w:val="0"/>
                     </w:rPr>
-                    <w:t xml:space="preserve"> = 61 </w:t>
+                    <w:t xml:space="preserve"> = 62 </w:t>
                   </w:r>
                 </w:p>
               </w:tc>
@@ -8366,6 +8424,78 @@
           <w:between w:color="auto" w:space="0" w:sz="0" w:val="none"/>
         </w:pBdr>
         <w:shd w:fill="ffffff" w:val="clear"/>
+        <w:rPr/>
+      </w:pPr>
+      <w:r>
+        <w:rPr>
+          <w:rtl w:val="0"/>
+        </w:rPr>
+      </w:r>
+    </w:p>
+    <w:p>
+      <w:pPr>
+        <w:pBdr>
+          <w:top w:color="auto" w:space="0" w:sz="0" w:val="none"/>
+          <w:left w:color="auto" w:space="0" w:sz="0" w:val="none"/>
+          <w:bottom w:color="auto" w:space="0" w:sz="0" w:val="none"/>
+          <w:right w:color="auto" w:space="0" w:sz="0" w:val="none"/>
+          <w:between w:color="auto" w:space="0" w:sz="0" w:val="none"/>
+        </w:pBdr>
+        <w:shd w:fill="ffffff" w:val="clear"/>
+        <w:rPr/>
+      </w:pPr>
+      <w:r>
+        <w:rPr>
+          <w:rtl w:val="0"/>
+        </w:rPr>
+      </w:r>
+    </w:p>
+    <w:p>
+      <w:pPr>
+        <w:pBdr>
+          <w:top w:color="auto" w:space="0" w:sz="0" w:val="none"/>
+          <w:left w:color="auto" w:space="0" w:sz="0" w:val="none"/>
+          <w:bottom w:color="auto" w:space="0" w:sz="0" w:val="none"/>
+          <w:right w:color="auto" w:space="0" w:sz="0" w:val="none"/>
+          <w:between w:color="auto" w:space="0" w:sz="0" w:val="none"/>
+        </w:pBdr>
+        <w:shd w:fill="ffffff" w:val="clear"/>
+        <w:rPr/>
+      </w:pPr>
+      <w:r>
+        <w:rPr>
+          <w:rtl w:val="0"/>
+        </w:rPr>
+      </w:r>
+    </w:p>
+    <w:p>
+      <w:pPr>
+        <w:pBdr>
+          <w:top w:color="auto" w:space="0" w:sz="0" w:val="none"/>
+          <w:left w:color="auto" w:space="0" w:sz="0" w:val="none"/>
+          <w:bottom w:color="auto" w:space="0" w:sz="0" w:val="none"/>
+          <w:right w:color="auto" w:space="0" w:sz="0" w:val="none"/>
+          <w:between w:color="auto" w:space="0" w:sz="0" w:val="none"/>
+        </w:pBdr>
+        <w:shd w:fill="ffffff" w:val="clear"/>
+        <w:rPr/>
+      </w:pPr>
+      <w:r>
+        <w:rPr>
+          <w:rtl w:val="0"/>
+        </w:rPr>
+      </w:r>
+    </w:p>
+    <w:p>
+      <w:pPr>
+        <w:pBdr>
+          <w:top w:color="auto" w:space="0" w:sz="0" w:val="none"/>
+          <w:left w:color="auto" w:space="0" w:sz="0" w:val="none"/>
+          <w:bottom w:color="auto" w:space="0" w:sz="0" w:val="none"/>
+          <w:right w:color="auto" w:space="0" w:sz="0" w:val="none"/>
+          <w:between w:color="auto" w:space="0" w:sz="0" w:val="none"/>
+        </w:pBdr>
+        <w:shd w:fill="ffffff" w:val="clear"/>
         <w:ind w:left="720" w:firstLine="0"/>
         <w:rPr/>
       </w:pPr>
@@ -8931,7 +9061,7 @@
         <w:rPr>
           <w:rtl w:val="0"/>
         </w:rPr>
-        <w:t xml:space="preserve">C = 1 / 17 = 0.058</w:t>
+        <w:t xml:space="preserve">C = 1 / 21 = 0.047</w:t>
       </w:r>
       <w:r>
         <w:rPr>
@@ -9501,7 +9631,7 @@
         <w:rPr>
           <w:rtl w:val="0"/>
         </w:rPr>
-        <w:t xml:space="preserve">C = 5 / 15 = 1 / 3 = 0.333</w:t>
+        <w:t xml:space="preserve">C = 5 / 24 = 1 / 3 = 0.208</w:t>
       </w:r>
       <w:r>
         <w:rPr>
@@ -9664,7 +9794,7 @@
           <w:b w:val="1"/>
           <w:rtl w:val="0"/>
         </w:rPr>
-        <w:t xml:space="preserve"> = 17</w:t>
+        <w:t xml:space="preserve"> = 18</w:t>
       </w:r>
       <w:r>
         <w:rPr>
@@ -9692,7 +9822,7 @@
           <w:b w:val="1"/>
           <w:rtl w:val="0"/>
         </w:rPr>
-        <w:t xml:space="preserve">= 61</w:t>
+        <w:t xml:space="preserve">= 62</w:t>
       </w:r>
       <w:r>
         <w:rPr>
@@ -9782,7 +9912,7 @@
         <w:rPr>
           <w:rtl w:val="0"/>
         </w:rPr>
-        <w:t xml:space="preserve">Ν = 86 + 61 = 147</w:t>
+        <w:t xml:space="preserve">Ν = 86 + 62 = 148</w:t>
       </w:r>
     </w:p>
     <w:p>
@@ -9834,7 +9964,7 @@
         <w:rPr>
           <w:rtl w:val="0"/>
         </w:rPr>
-        <w:t xml:space="preserve">(18) + 17 * log</w:t>
+        <w:t xml:space="preserve">(18) + 18 * log</w:t>
       </w:r>
       <w:r>
         <w:rPr>
@@ -9847,7 +9977,7 @@
         <w:rPr>
           <w:rtl w:val="0"/>
         </w:rPr>
-        <w:t xml:space="preserve">(17) = 18 * 4.17 + 17 * 4.087 = 75.06 + 69.476 = 144.539</w:t>
+        <w:t xml:space="preserve">(18) = 18 * 4.17 + 18 * 4.17 = 2 * 75.06 = 150.12</w:t>
       </w:r>
     </w:p>
     <w:p>
@@ -9886,7 +10016,7 @@
         <w:rPr>
           <w:rtl w:val="0"/>
         </w:rPr>
-        <w:t xml:space="preserve">/N = 144.539 / 147 = 0.983</w:t>
+        <w:t xml:space="preserve">/N = 150.12 / 148 = 1.014</w:t>
       </w:r>
     </w:p>
     <w:p>
@@ -9912,7 +10042,7 @@
         <w:rPr>
           <w:rtl w:val="0"/>
         </w:rPr>
-        <w:t xml:space="preserve">L = 2 * 17 / 18 * 61 = 34 / 1098 = 0.03</w:t>
+        <w:t xml:space="preserve">L = 2 * 18 / 18 * 62 = 36 / 1116 = 0.032</w:t>
       </w:r>
     </w:p>
     <w:p>
@@ -9964,7 +10094,7 @@
         <w:rPr>
           <w:rtl w:val="0"/>
         </w:rPr>
-        <w:t xml:space="preserve">n = 18 + 17 = 35</w:t>
+        <w:t xml:space="preserve">n = 18 + 18 = 36</w:t>
       </w:r>
     </w:p>
     <w:p>
@@ -9990,7 +10120,7 @@
         <w:rPr>
           <w:rtl w:val="0"/>
         </w:rPr>
-        <w:t xml:space="preserve">V = 147 * log</w:t>
+        <w:t xml:space="preserve">V = 148 * log</w:t>
       </w:r>
       <w:r>
         <w:rPr>
@@ -10003,7 +10133,7 @@
         <w:rPr>
           <w:rtl w:val="0"/>
         </w:rPr>
-        <w:t xml:space="preserve">(35) = 147 * 5.129 = 753.963</w:t>
+        <w:t xml:space="preserve">(36) = 148 * 5.17 = 765.16</w:t>
       </w:r>
     </w:p>
     <w:p>
@@ -10029,7 +10159,7 @@
         <w:rPr>
           <w:rtl w:val="0"/>
         </w:rPr>
-        <w:t xml:space="preserve">Άρα, λ = 0.03</w:t>
+        <w:t xml:space="preserve">Άρα, λ = 0.032</w:t>
       </w:r>
       <w:r>
         <w:rPr>
@@ -10042,7 +10172,7 @@
         <w:rPr>
           <w:rtl w:val="0"/>
         </w:rPr>
-        <w:t xml:space="preserve"> * 753.963 = 0.678</w:t>
+        <w:t xml:space="preserve"> * 765.16 = 0.783</w:t>
       </w:r>
     </w:p>
     <w:p>
@@ -10068,7 +10198,18 @@
         <w:rPr>
           <w:rtl w:val="0"/>
         </w:rPr>
-        <w:t xml:space="preserve">C = 19 / 45 = 0.422</w:t>
+        <w:t xml:space="preserve">C = 19 / 56 = 0.339</w:t>
+      </w:r>
+      <w:r>
+        <w:rPr>
+          <w:vertAlign w:val="superscript"/>
+        </w:rPr>
+        <w:footnoteReference w:customMarkFollows="0" w:id="4"/>
+      </w:r>
+      <w:r>
+        <w:rPr>
+          <w:rtl w:val="0"/>
+        </w:rPr>
       </w:r>
     </w:p>
     <w:p>
@@ -10313,7 +10454,7 @@
           <w:rFonts w:ascii="Arial Unicode MS" w:cs="Arial Unicode MS" w:eastAsia="Arial Unicode MS" w:hAnsi="Arial Unicode MS"/>
           <w:rtl w:val="0"/>
         </w:rPr>
-        <w:t xml:space="preserve">C → (0.058 + 0.333) / 2 = 0.391 / 2 = 0.195</w:t>
+        <w:t xml:space="preserve">C → (0.047 + 0.208) / 2 = 0.255 / 2 = 0.127</w:t>
       </w:r>
       <w:r>
         <w:rPr>
@@ -10492,7 +10633,7 @@
           <w:rFonts w:ascii="Arial Unicode MS" w:cs="Arial Unicode MS" w:eastAsia="Arial Unicode MS" w:hAnsi="Arial Unicode MS"/>
           <w:rtl w:val="0"/>
         </w:rPr>
-        <w:t xml:space="preserve">C → (0.058 * 79 + 0.333 * 58) (79 + 58) = (4.582 + 19.314) / 137 = 23.896 / 137        = 0.174</w:t>
+        <w:t xml:space="preserve">C → (0.047 * 79 + 0.208 * 58) (79 + 58) = (3.713 + 12.064) / 137 = 15.777 / 137        = 0.115</w:t>
       </w:r>
     </w:p>
     <w:p>
@@ -10964,7 +11105,7 @@
               <w:rPr>
                 <w:rtl w:val="0"/>
               </w:rPr>
-              <w:t xml:space="preserve">0.983</w:t>
+              <w:t xml:space="preserve">1.014</w:t>
             </w:r>
           </w:p>
         </w:tc>
@@ -11096,7 +11237,7 @@
               <w:rPr>
                 <w:rtl w:val="0"/>
               </w:rPr>
-              <w:t xml:space="preserve">0.03</w:t>
+              <w:t xml:space="preserve">0.032</w:t>
             </w:r>
           </w:p>
         </w:tc>
@@ -11219,7 +11360,7 @@
               <w:rPr>
                 <w:rtl w:val="0"/>
               </w:rPr>
-              <w:t xml:space="preserve">0.678</w:t>
+              <w:t xml:space="preserve">0.783</w:t>
             </w:r>
           </w:p>
         </w:tc>
@@ -11342,7 +11483,7 @@
               <w:rPr>
                 <w:rtl w:val="0"/>
               </w:rPr>
-              <w:t xml:space="preserve">0.422</w:t>
+              <w:t xml:space="preserve">0.339</w:t>
             </w:r>
           </w:p>
         </w:tc>
@@ -11380,7 +11521,7 @@
               <w:rPr>
                 <w:rtl w:val="0"/>
               </w:rPr>
-              <w:t xml:space="preserve">0.174</w:t>
+              <w:t xml:space="preserve">0.115</w:t>
             </w:r>
           </w:p>
         </w:tc>
@@ -11609,7 +11750,7 @@
           <w:szCs w:val="18"/>
           <w:rtl w:val="0"/>
         </w:rPr>
-        <w:t xml:space="preserve">Οι γραμμές κώδικα κάθε ρουτίνας μετρώνται μεταξύ των αγκίστρων “{}” που την περικλείουν</w:t>
+        <w:t xml:space="preserve">Οι γραμμές κώδικα κάθε ρουτίνας μετρώνται ξεκινώντας από την επικεφαλίδας της μέχρι το σύμβολο “}” που υποδεικνύει την ολοκλήρωσή της</w:t>
       </w:r>
       <w:r>
         <w:rPr>
@@ -11687,7 +11828,46 @@
           <w:szCs w:val="18"/>
           <w:rtl w:val="0"/>
         </w:rPr>
-        <w:t xml:space="preserve">Θεωρώ πως το σχόλιο που βρίσκεται στην αρχή του προγράμματος αφορά στην συνάρτηση main</w:t>
+        <w:t xml:space="preserve">Θεωρώ πως το σχόλιο που βρίσκεται στην αρχή του προγράμματος αφορά στην συνάρτηση main ενώ όλες υπόλοιπες γραμμές του προγράμματος μετρώνται ως γραμμές κώδικα (εκτός από αυτές που εντοπίζεται η ρουτίνα sort_numbers_ascending) συμπεριλαμβανομένου και αυτών που βρίσκονται πάνω από την main άρα και η γραμμή “#include &lt;stdio.h&gt;” ως κεντρική ρουτίνα του προγράμματος</w:t>
+      </w:r>
+      <w:r>
+        <w:rPr>
+          <w:rtl w:val="0"/>
+        </w:rPr>
+      </w:r>
+    </w:p>
+  </w:footnote>
+  <w:footnote w:id="4">
+    <w:p>
+      <w:pPr>
+        <w:spacing w:line="240" w:lineRule="auto"/>
+        <w:rPr>
+          <w:sz w:val="18"/>
+          <w:szCs w:val="18"/>
+        </w:rPr>
+      </w:pPr>
+      <w:r>
+        <w:rPr>
+          <w:rStyle w:val="FootnoteReference"/>
+          <w:vertAlign w:val="superscript"/>
+        </w:rPr>
+        <w:footnoteRef/>
+      </w:r>
+      <w:r>
+        <w:rPr>
+          <w:sz w:val="18"/>
+          <w:szCs w:val="18"/>
+          <w:rtl w:val="0"/>
+        </w:rPr>
+        <w:t xml:space="preserve"> Έχει ληφθεί υπόψιν η γραμμή του </w:t>
+      </w:r>
+      <w:r>
+        <w:rPr>
+          <w:sz w:val="18"/>
+          <w:szCs w:val="18"/>
+          <w:rtl w:val="0"/>
+        </w:rPr>
+        <w:t xml:space="preserve">#include &lt;stdio.h&gt; ενώ από τη στιγμή που το πρόγραμμα αποτελείται αποκλειστικά από τη main μετρώνται όλες οι γραμμές  από την αρχή του προγράμματος</w:t>
       </w:r>
       <w:r>
         <w:rPr>

</xml_diff>